<commit_message>
Add exercise 1 to document.
< documentation
</commit_message>
<xml_diff>
--- a/documentation/Assignment 3.2.docx
+++ b/documentation/Assignment 3.2.docx
@@ -2,6 +2,2790 @@
 <file path=word/document.xml><?xml version="1.0" encoding="utf-8"?>
 <w:document xmlns:o="urn:schemas-microsoft-com:office:office" xmlns:r="http://schemas.openxmlformats.org/officeDocument/2006/relationships" xmlns:v="urn:schemas-microsoft-com:vml" xmlns:w="http://schemas.openxmlformats.org/wordprocessingml/2006/main" xmlns:w10="urn:schemas-microsoft-com:office:word" xmlns:wp="http://schemas.openxmlformats.org/drawingml/2006/wordprocessingDrawing" xmlns:wps="http://schemas.microsoft.com/office/word/2010/wordprocessingShape" xmlns:wpg="http://schemas.microsoft.com/office/word/2010/wordprocessingGroup" xmlns:mc="http://schemas.openxmlformats.org/markup-compatibility/2006" xmlns:wp14="http://schemas.microsoft.com/office/word/2010/wordprocessingDrawing" xmlns:w14="http://schemas.microsoft.com/office/word/2010/wordml" mc:Ignorable="w14 wp14">
   <w:body>
+    <w:p>
+      <w:pPr>
+        <w:pStyle w:val="TextBody"/>
+        <w:rPr>
+          <w:rFonts w:ascii="DejaVu Serif Condensed" w:hAnsi="DejaVu Serif Condensed"/>
+          <w:b/>
+          <w:b/>
+          <w:bCs/>
+          <w:i w:val="false"/>
+          <w:caps w:val="false"/>
+          <w:smallCaps w:val="false"/>
+          <w:strike w:val="false"/>
+          <w:dstrike w:val="false"/>
+          <w:color w:val="000000"/>
+          <w:sz w:val="24"/>
+          <w:szCs w:val="24"/>
+          <w:u w:val="none"/>
+          <w:effect w:val="none"/>
+          <w:shd w:fill="auto" w:val="clear"/>
+        </w:rPr>
+      </w:pPr>
+      <w:r>
+        <w:rPr>
+          <w:rFonts w:ascii="DejaVu Serif Condensed" w:hAnsi="DejaVu Serif Condensed"/>
+          <w:b/>
+          <w:bCs/>
+          <w:i w:val="false"/>
+          <w:caps w:val="false"/>
+          <w:smallCaps w:val="false"/>
+          <w:strike w:val="false"/>
+          <w:dstrike w:val="false"/>
+          <w:color w:val="000000"/>
+          <w:sz w:val="24"/>
+          <w:szCs w:val="24"/>
+          <w:u w:val="none"/>
+          <w:effect w:val="none"/>
+          <w:shd w:fill="auto" w:val="clear"/>
+        </w:rPr>
+        <w:t>Exercise 1</w:t>
+      </w:r>
+    </w:p>
+    <w:p>
+      <w:pPr>
+        <w:pStyle w:val="TextBody"/>
+        <w:rPr>
+          <w:rFonts w:ascii="DejaVu Serif Condensed" w:hAnsi="DejaVu Serif Condensed"/>
+          <w:b/>
+          <w:b/>
+          <w:bCs/>
+          <w:i w:val="false"/>
+          <w:caps w:val="false"/>
+          <w:smallCaps w:val="false"/>
+          <w:strike w:val="false"/>
+          <w:dstrike w:val="false"/>
+          <w:color w:val="000000"/>
+          <w:sz w:val="24"/>
+          <w:szCs w:val="24"/>
+          <w:u w:val="none"/>
+          <w:effect w:val="none"/>
+          <w:shd w:fill="auto" w:val="clear"/>
+        </w:rPr>
+      </w:pPr>
+      <w:r>
+        <w:rPr>
+          <w:rFonts w:ascii="DejaVu Serif Condensed" w:hAnsi="DejaVu Serif Condensed"/>
+          <w:b/>
+          <w:bCs/>
+          <w:i w:val="false"/>
+          <w:caps w:val="false"/>
+          <w:smallCaps w:val="false"/>
+          <w:strike w:val="false"/>
+          <w:dstrike w:val="false"/>
+          <w:color w:val="000000"/>
+          <w:sz w:val="24"/>
+          <w:szCs w:val="24"/>
+          <w:u w:val="none"/>
+          <w:effect w:val="none"/>
+          <w:shd w:fill="auto" w:val="clear"/>
+        </w:rPr>
+      </w:r>
+    </w:p>
+    <w:p>
+      <w:pPr>
+        <w:pStyle w:val="TextBody"/>
+        <w:rPr>
+          <w:rFonts w:ascii="DejaVu Serif Condensed" w:hAnsi="DejaVu Serif Condensed"/>
+          <w:sz w:val="24"/>
+          <w:szCs w:val="24"/>
+        </w:rPr>
+      </w:pPr>
+      <w:bookmarkStart w:id="0" w:name="docs-internal-guid-2e3b5b77-4e67-5d96-b58c-280634088636"/>
+      <w:bookmarkEnd w:id="0"/>
+      <w:r>
+        <w:rPr>
+          <w:rFonts w:ascii="DejaVu Serif Condensed" w:hAnsi="DejaVu Serif Condensed"/>
+          <w:b/>
+          <w:bCs/>
+          <w:i w:val="false"/>
+          <w:caps w:val="false"/>
+          <w:smallCaps w:val="false"/>
+          <w:strike w:val="false"/>
+          <w:dstrike w:val="false"/>
+          <w:color w:val="000000"/>
+          <w:sz w:val="24"/>
+          <w:szCs w:val="24"/>
+          <w:u w:val="none"/>
+          <w:effect w:val="none"/>
+          <w:shd w:fill="auto" w:val="clear"/>
+        </w:rPr>
+        <w:t>Requirements</w:t>
+      </w:r>
+    </w:p>
+    <w:p>
+      <w:pPr>
+        <w:pStyle w:val="TextBody"/>
+        <w:bidi w:val="0"/>
+        <w:spacing w:lineRule="auto" w:line="331" w:before="0" w:after="0"/>
+        <w:rPr>
+          <w:rFonts w:ascii="DejaVu Serif Condensed" w:hAnsi="DejaVu Serif Condensed"/>
+          <w:b w:val="false"/>
+          <w:i/>
+          <w:caps w:val="false"/>
+          <w:smallCaps w:val="false"/>
+          <w:strike w:val="false"/>
+          <w:dstrike w:val="false"/>
+          <w:color w:val="000000"/>
+          <w:sz w:val="24"/>
+          <w:szCs w:val="24"/>
+          <w:u w:val="none"/>
+          <w:effect w:val="none"/>
+          <w:shd w:fill="auto" w:val="clear"/>
+        </w:rPr>
+      </w:pPr>
+      <w:r>
+        <w:rPr>
+          <w:rFonts w:ascii="DejaVu Serif Condensed" w:hAnsi="DejaVu Serif Condensed"/>
+          <w:b w:val="false"/>
+          <w:i/>
+          <w:caps w:val="false"/>
+          <w:smallCaps w:val="false"/>
+          <w:strike w:val="false"/>
+          <w:dstrike w:val="false"/>
+          <w:color w:val="000000"/>
+          <w:sz w:val="24"/>
+          <w:szCs w:val="24"/>
+          <w:u w:val="none"/>
+          <w:effect w:val="none"/>
+          <w:shd w:fill="auto" w:val="clear"/>
+        </w:rPr>
+        <w:t>Powerups are visually shown and can drop from the bubbles. The menu is a start screen where options can be adjusted too.</w:t>
+      </w:r>
+    </w:p>
+    <w:p>
+      <w:pPr>
+        <w:pStyle w:val="TextBody"/>
+        <w:rPr>
+          <w:rFonts w:ascii="DejaVu Serif Condensed" w:hAnsi="DejaVu Serif Condensed"/>
+          <w:sz w:val="24"/>
+          <w:szCs w:val="24"/>
+        </w:rPr>
+      </w:pPr>
+      <w:r>
+        <w:rPr>
+          <w:rFonts w:ascii="DejaVu Serif Condensed" w:hAnsi="DejaVu Serif Condensed"/>
+          <w:sz w:val="24"/>
+          <w:szCs w:val="24"/>
+        </w:rPr>
+      </w:r>
+    </w:p>
+    <w:p>
+      <w:pPr>
+        <w:pStyle w:val="TextBody"/>
+        <w:bidi w:val="0"/>
+        <w:spacing w:lineRule="auto" w:line="331" w:before="0" w:after="0"/>
+        <w:rPr>
+          <w:rFonts w:ascii="DejaVu Serif Condensed" w:hAnsi="DejaVu Serif Condensed"/>
+          <w:b/>
+          <w:i w:val="false"/>
+          <w:caps w:val="false"/>
+          <w:smallCaps w:val="false"/>
+          <w:strike w:val="false"/>
+          <w:dstrike w:val="false"/>
+          <w:color w:val="000000"/>
+          <w:sz w:val="24"/>
+          <w:szCs w:val="24"/>
+          <w:u w:val="none"/>
+          <w:effect w:val="none"/>
+          <w:shd w:fill="auto" w:val="clear"/>
+        </w:rPr>
+      </w:pPr>
+      <w:r>
+        <w:rPr>
+          <w:rFonts w:ascii="DejaVu Serif Condensed" w:hAnsi="DejaVu Serif Condensed"/>
+          <w:b/>
+          <w:i w:val="false"/>
+          <w:caps w:val="false"/>
+          <w:smallCaps w:val="false"/>
+          <w:strike w:val="false"/>
+          <w:dstrike w:val="false"/>
+          <w:color w:val="000000"/>
+          <w:sz w:val="24"/>
+          <w:szCs w:val="24"/>
+          <w:u w:val="none"/>
+          <w:effect w:val="none"/>
+          <w:shd w:fill="auto" w:val="clear"/>
+        </w:rPr>
+        <w:t>Must</w:t>
+      </w:r>
+    </w:p>
+    <w:p>
+      <w:pPr>
+        <w:pStyle w:val="TextBody"/>
+        <w:numPr>
+          <w:ilvl w:val="0"/>
+          <w:numId w:val="10"/>
+        </w:numPr>
+        <w:shd w:fill="FFFFFF" w:val="clear"/>
+        <w:tabs>
+          <w:tab w:val="left" w:pos="0" w:leader="none"/>
+        </w:tabs>
+        <w:bidi w:val="0"/>
+        <w:spacing w:lineRule="auto" w:line="331" w:before="0" w:after="0"/>
+        <w:ind w:left="707" w:hanging="283"/>
+        <w:rPr>
+          <w:rFonts w:ascii="DejaVu Serif Condensed" w:hAnsi="DejaVu Serif Condensed"/>
+          <w:b w:val="false"/>
+          <w:i w:val="false"/>
+          <w:caps w:val="false"/>
+          <w:smallCaps w:val="false"/>
+          <w:strike w:val="false"/>
+          <w:dstrike w:val="false"/>
+          <w:color w:val="000000"/>
+          <w:sz w:val="24"/>
+          <w:szCs w:val="24"/>
+          <w:u w:val="none"/>
+          <w:effect w:val="none"/>
+          <w:shd w:fill="auto" w:val="clear"/>
+        </w:rPr>
+      </w:pPr>
+      <w:r>
+        <w:rPr>
+          <w:rFonts w:ascii="DejaVu Serif Condensed" w:hAnsi="DejaVu Serif Condensed"/>
+          <w:b w:val="false"/>
+          <w:i w:val="false"/>
+          <w:caps w:val="false"/>
+          <w:smallCaps w:val="false"/>
+          <w:strike w:val="false"/>
+          <w:dstrike w:val="false"/>
+          <w:color w:val="000000"/>
+          <w:sz w:val="24"/>
+          <w:szCs w:val="24"/>
+          <w:u w:val="none"/>
+          <w:effect w:val="none"/>
+          <w:shd w:fill="auto" w:val="clear"/>
+        </w:rPr>
+        <w:t>Powerups are drawn to the screen with an icon to display that a powerup is in use.</w:t>
+      </w:r>
+    </w:p>
+    <w:p>
+      <w:pPr>
+        <w:pStyle w:val="TextBody"/>
+        <w:numPr>
+          <w:ilvl w:val="0"/>
+          <w:numId w:val="10"/>
+        </w:numPr>
+        <w:shd w:fill="FFFFFF" w:val="clear"/>
+        <w:tabs>
+          <w:tab w:val="left" w:pos="0" w:leader="none"/>
+        </w:tabs>
+        <w:bidi w:val="0"/>
+        <w:spacing w:lineRule="auto" w:line="331" w:before="0" w:after="0"/>
+        <w:ind w:left="707" w:hanging="283"/>
+        <w:rPr>
+          <w:rFonts w:ascii="DejaVu Serif Condensed" w:hAnsi="DejaVu Serif Condensed"/>
+          <w:b w:val="false"/>
+          <w:i w:val="false"/>
+          <w:caps w:val="false"/>
+          <w:smallCaps w:val="false"/>
+          <w:strike w:val="false"/>
+          <w:dstrike w:val="false"/>
+          <w:color w:val="000000"/>
+          <w:sz w:val="24"/>
+          <w:szCs w:val="24"/>
+          <w:u w:val="none"/>
+          <w:effect w:val="none"/>
+          <w:shd w:fill="auto" w:val="clear"/>
+        </w:rPr>
+      </w:pPr>
+      <w:r>
+        <w:rPr>
+          <w:rFonts w:ascii="DejaVu Serif Condensed" w:hAnsi="DejaVu Serif Condensed"/>
+          <w:b w:val="false"/>
+          <w:i w:val="false"/>
+          <w:caps w:val="false"/>
+          <w:smallCaps w:val="false"/>
+          <w:strike w:val="false"/>
+          <w:dstrike w:val="false"/>
+          <w:color w:val="000000"/>
+          <w:sz w:val="24"/>
+          <w:szCs w:val="24"/>
+          <w:u w:val="none"/>
+          <w:effect w:val="none"/>
+          <w:shd w:fill="auto" w:val="clear"/>
+        </w:rPr>
+        <w:t>A powerup has a visual in-game representation that can be picked up by the player.</w:t>
+      </w:r>
+    </w:p>
+    <w:p>
+      <w:pPr>
+        <w:pStyle w:val="TextBody"/>
+        <w:numPr>
+          <w:ilvl w:val="0"/>
+          <w:numId w:val="10"/>
+        </w:numPr>
+        <w:shd w:fill="FFFFFF" w:val="clear"/>
+        <w:tabs>
+          <w:tab w:val="left" w:pos="0" w:leader="none"/>
+        </w:tabs>
+        <w:bidi w:val="0"/>
+        <w:spacing w:lineRule="auto" w:line="331" w:before="0" w:after="0"/>
+        <w:ind w:left="707" w:hanging="283"/>
+        <w:rPr>
+          <w:rFonts w:ascii="DejaVu Serif Condensed" w:hAnsi="DejaVu Serif Condensed"/>
+          <w:b w:val="false"/>
+          <w:i w:val="false"/>
+          <w:caps w:val="false"/>
+          <w:smallCaps w:val="false"/>
+          <w:strike w:val="false"/>
+          <w:dstrike w:val="false"/>
+          <w:color w:val="000000"/>
+          <w:sz w:val="24"/>
+          <w:szCs w:val="24"/>
+          <w:u w:val="none"/>
+          <w:effect w:val="none"/>
+          <w:shd w:fill="auto" w:val="clear"/>
+        </w:rPr>
+      </w:pPr>
+      <w:r>
+        <w:rPr>
+          <w:rFonts w:ascii="DejaVu Serif Condensed" w:hAnsi="DejaVu Serif Condensed"/>
+          <w:b w:val="false"/>
+          <w:i w:val="false"/>
+          <w:caps w:val="false"/>
+          <w:smallCaps w:val="false"/>
+          <w:strike w:val="false"/>
+          <w:dstrike w:val="false"/>
+          <w:color w:val="000000"/>
+          <w:sz w:val="24"/>
+          <w:szCs w:val="24"/>
+          <w:u w:val="none"/>
+          <w:effect w:val="none"/>
+          <w:shd w:fill="auto" w:val="clear"/>
+        </w:rPr>
+        <w:t>On random occasions (once in five splits), the in-game representation of a random powerup drops from a bubble when a bubble is split.</w:t>
+      </w:r>
+    </w:p>
+    <w:p>
+      <w:pPr>
+        <w:pStyle w:val="TextBody"/>
+        <w:bidi w:val="0"/>
+        <w:spacing w:lineRule="auto" w:line="331" w:before="0" w:after="0"/>
+        <w:rPr>
+          <w:rFonts w:ascii="DejaVu Serif Condensed" w:hAnsi="DejaVu Serif Condensed"/>
+          <w:b/>
+          <w:i w:val="false"/>
+          <w:caps w:val="false"/>
+          <w:smallCaps w:val="false"/>
+          <w:strike w:val="false"/>
+          <w:dstrike w:val="false"/>
+          <w:color w:val="000000"/>
+          <w:sz w:val="24"/>
+          <w:szCs w:val="24"/>
+          <w:u w:val="none"/>
+          <w:effect w:val="none"/>
+          <w:shd w:fill="auto" w:val="clear"/>
+        </w:rPr>
+      </w:pPr>
+      <w:r>
+        <w:rPr>
+          <w:rFonts w:ascii="DejaVu Serif Condensed" w:hAnsi="DejaVu Serif Condensed"/>
+          <w:b/>
+          <w:i w:val="false"/>
+          <w:caps w:val="false"/>
+          <w:smallCaps w:val="false"/>
+          <w:strike w:val="false"/>
+          <w:dstrike w:val="false"/>
+          <w:color w:val="000000"/>
+          <w:sz w:val="24"/>
+          <w:szCs w:val="24"/>
+          <w:u w:val="none"/>
+          <w:effect w:val="none"/>
+          <w:shd w:fill="auto" w:val="clear"/>
+        </w:rPr>
+        <w:t>Should</w:t>
+      </w:r>
+    </w:p>
+    <w:p>
+      <w:pPr>
+        <w:pStyle w:val="TextBody"/>
+        <w:numPr>
+          <w:ilvl w:val="0"/>
+          <w:numId w:val="11"/>
+        </w:numPr>
+        <w:shd w:fill="FFFFFF" w:val="clear"/>
+        <w:tabs>
+          <w:tab w:val="left" w:pos="0" w:leader="none"/>
+        </w:tabs>
+        <w:bidi w:val="0"/>
+        <w:spacing w:lineRule="auto" w:line="331" w:before="0" w:after="0"/>
+        <w:ind w:left="707" w:hanging="283"/>
+        <w:rPr>
+          <w:rFonts w:ascii="DejaVu Serif Condensed" w:hAnsi="DejaVu Serif Condensed"/>
+          <w:b w:val="false"/>
+          <w:i w:val="false"/>
+          <w:caps w:val="false"/>
+          <w:smallCaps w:val="false"/>
+          <w:strike w:val="false"/>
+          <w:dstrike w:val="false"/>
+          <w:color w:val="000000"/>
+          <w:sz w:val="24"/>
+          <w:szCs w:val="24"/>
+          <w:u w:val="none"/>
+          <w:effect w:val="none"/>
+          <w:shd w:fill="auto" w:val="clear"/>
+        </w:rPr>
+      </w:pPr>
+      <w:r>
+        <w:rPr>
+          <w:rFonts w:ascii="DejaVu Serif Condensed" w:hAnsi="DejaVu Serif Condensed"/>
+          <w:b w:val="false"/>
+          <w:i w:val="false"/>
+          <w:caps w:val="false"/>
+          <w:smallCaps w:val="false"/>
+          <w:strike w:val="false"/>
+          <w:dstrike w:val="false"/>
+          <w:color w:val="000000"/>
+          <w:sz w:val="24"/>
+          <w:szCs w:val="24"/>
+          <w:u w:val="none"/>
+          <w:effect w:val="none"/>
+          <w:shd w:fill="auto" w:val="clear"/>
+        </w:rPr>
+        <w:t>The shop shows when a powerup is bought with an icon.</w:t>
+      </w:r>
+    </w:p>
+    <w:p>
+      <w:pPr>
+        <w:pStyle w:val="TextBody"/>
+        <w:numPr>
+          <w:ilvl w:val="0"/>
+          <w:numId w:val="11"/>
+        </w:numPr>
+        <w:shd w:fill="FFFFFF" w:val="clear"/>
+        <w:tabs>
+          <w:tab w:val="left" w:pos="0" w:leader="none"/>
+        </w:tabs>
+        <w:bidi w:val="0"/>
+        <w:spacing w:lineRule="auto" w:line="331" w:before="0" w:after="0"/>
+        <w:ind w:left="707" w:hanging="283"/>
+        <w:rPr>
+          <w:rFonts w:ascii="DejaVu Serif Condensed" w:hAnsi="DejaVu Serif Condensed"/>
+          <w:b w:val="false"/>
+          <w:i w:val="false"/>
+          <w:caps w:val="false"/>
+          <w:smallCaps w:val="false"/>
+          <w:strike w:val="false"/>
+          <w:dstrike w:val="false"/>
+          <w:color w:val="000000"/>
+          <w:sz w:val="24"/>
+          <w:szCs w:val="24"/>
+          <w:u w:val="none"/>
+          <w:effect w:val="none"/>
+          <w:shd w:fill="auto" w:val="clear"/>
+        </w:rPr>
+      </w:pPr>
+      <w:r>
+        <w:rPr>
+          <w:rFonts w:ascii="DejaVu Serif Condensed" w:hAnsi="DejaVu Serif Condensed"/>
+          <w:b w:val="false"/>
+          <w:i w:val="false"/>
+          <w:caps w:val="false"/>
+          <w:smallCaps w:val="false"/>
+          <w:strike w:val="false"/>
+          <w:dstrike w:val="false"/>
+          <w:color w:val="000000"/>
+          <w:sz w:val="24"/>
+          <w:szCs w:val="24"/>
+          <w:u w:val="none"/>
+          <w:effect w:val="none"/>
+          <w:shd w:fill="auto" w:val="clear"/>
+        </w:rPr>
+        <w:t>The menu screen is interactive so that options for the game can be set.</w:t>
+      </w:r>
+    </w:p>
+    <w:p>
+      <w:pPr>
+        <w:pStyle w:val="TextBody"/>
+        <w:numPr>
+          <w:ilvl w:val="0"/>
+          <w:numId w:val="11"/>
+        </w:numPr>
+        <w:shd w:fill="FFFFFF" w:val="clear"/>
+        <w:tabs>
+          <w:tab w:val="left" w:pos="0" w:leader="none"/>
+        </w:tabs>
+        <w:bidi w:val="0"/>
+        <w:spacing w:lineRule="auto" w:line="331" w:before="0" w:after="0"/>
+        <w:ind w:left="707" w:hanging="283"/>
+        <w:rPr>
+          <w:rFonts w:ascii="DejaVu Serif Condensed" w:hAnsi="DejaVu Serif Condensed"/>
+          <w:b w:val="false"/>
+          <w:i w:val="false"/>
+          <w:caps w:val="false"/>
+          <w:smallCaps w:val="false"/>
+          <w:strike w:val="false"/>
+          <w:dstrike w:val="false"/>
+          <w:color w:val="000000"/>
+          <w:sz w:val="24"/>
+          <w:szCs w:val="24"/>
+          <w:u w:val="none"/>
+          <w:effect w:val="none"/>
+          <w:shd w:fill="auto" w:val="clear"/>
+        </w:rPr>
+      </w:pPr>
+      <w:r>
+        <w:rPr>
+          <w:rFonts w:ascii="DejaVu Serif Condensed" w:hAnsi="DejaVu Serif Condensed"/>
+          <w:b w:val="false"/>
+          <w:i w:val="false"/>
+          <w:caps w:val="false"/>
+          <w:smallCaps w:val="false"/>
+          <w:strike w:val="false"/>
+          <w:dstrike w:val="false"/>
+          <w:color w:val="000000"/>
+          <w:sz w:val="24"/>
+          <w:szCs w:val="24"/>
+          <w:u w:val="none"/>
+          <w:effect w:val="none"/>
+          <w:shd w:fill="auto" w:val="clear"/>
+        </w:rPr>
+        <w:t>An in-game powerup expires after 30 seconds.</w:t>
+      </w:r>
+    </w:p>
+    <w:p>
+      <w:pPr>
+        <w:pStyle w:val="TextBody"/>
+        <w:numPr>
+          <w:ilvl w:val="0"/>
+          <w:numId w:val="11"/>
+        </w:numPr>
+        <w:shd w:fill="FFFFFF" w:val="clear"/>
+        <w:tabs>
+          <w:tab w:val="left" w:pos="0" w:leader="none"/>
+        </w:tabs>
+        <w:bidi w:val="0"/>
+        <w:spacing w:lineRule="auto" w:line="331" w:before="0" w:after="0"/>
+        <w:ind w:left="707" w:hanging="283"/>
+        <w:rPr>
+          <w:rFonts w:ascii="DejaVu Serif Condensed" w:hAnsi="DejaVu Serif Condensed"/>
+          <w:b w:val="false"/>
+          <w:i w:val="false"/>
+          <w:caps w:val="false"/>
+          <w:smallCaps w:val="false"/>
+          <w:strike w:val="false"/>
+          <w:dstrike w:val="false"/>
+          <w:color w:val="000000"/>
+          <w:sz w:val="24"/>
+          <w:szCs w:val="24"/>
+          <w:u w:val="none"/>
+          <w:effect w:val="none"/>
+          <w:shd w:fill="auto" w:val="clear"/>
+        </w:rPr>
+      </w:pPr>
+      <w:r>
+        <w:rPr>
+          <w:rFonts w:ascii="DejaVu Serif Condensed" w:hAnsi="DejaVu Serif Condensed"/>
+          <w:b w:val="false"/>
+          <w:i w:val="false"/>
+          <w:caps w:val="false"/>
+          <w:smallCaps w:val="false"/>
+          <w:strike w:val="false"/>
+          <w:dstrike w:val="false"/>
+          <w:color w:val="000000"/>
+          <w:sz w:val="24"/>
+          <w:szCs w:val="24"/>
+          <w:u w:val="none"/>
+          <w:effect w:val="none"/>
+          <w:shd w:fill="auto" w:val="clear"/>
+        </w:rPr>
+        <w:t>A power that is bought in the store expires when a level is completed or lost.</w:t>
+      </w:r>
+    </w:p>
+    <w:p>
+      <w:pPr>
+        <w:pStyle w:val="TextBody"/>
+        <w:bidi w:val="0"/>
+        <w:spacing w:lineRule="auto" w:line="331" w:before="0" w:after="0"/>
+        <w:rPr>
+          <w:rFonts w:ascii="DejaVu Serif Condensed" w:hAnsi="DejaVu Serif Condensed"/>
+          <w:b/>
+          <w:i w:val="false"/>
+          <w:caps w:val="false"/>
+          <w:smallCaps w:val="false"/>
+          <w:strike w:val="false"/>
+          <w:dstrike w:val="false"/>
+          <w:color w:val="000000"/>
+          <w:sz w:val="24"/>
+          <w:szCs w:val="24"/>
+          <w:u w:val="none"/>
+          <w:effect w:val="none"/>
+          <w:shd w:fill="auto" w:val="clear"/>
+        </w:rPr>
+      </w:pPr>
+      <w:r>
+        <w:rPr>
+          <w:rFonts w:ascii="DejaVu Serif Condensed" w:hAnsi="DejaVu Serif Condensed"/>
+          <w:b/>
+          <w:i w:val="false"/>
+          <w:caps w:val="false"/>
+          <w:smallCaps w:val="false"/>
+          <w:strike w:val="false"/>
+          <w:dstrike w:val="false"/>
+          <w:color w:val="000000"/>
+          <w:sz w:val="24"/>
+          <w:szCs w:val="24"/>
+          <w:u w:val="none"/>
+          <w:effect w:val="none"/>
+          <w:shd w:fill="auto" w:val="clear"/>
+        </w:rPr>
+        <w:t>Could</w:t>
+      </w:r>
+    </w:p>
+    <w:p>
+      <w:pPr>
+        <w:pStyle w:val="TextBody"/>
+        <w:numPr>
+          <w:ilvl w:val="0"/>
+          <w:numId w:val="12"/>
+        </w:numPr>
+        <w:shd w:fill="FFFFFF" w:val="clear"/>
+        <w:tabs>
+          <w:tab w:val="left" w:pos="0" w:leader="none"/>
+        </w:tabs>
+        <w:bidi w:val="0"/>
+        <w:spacing w:lineRule="auto" w:line="331" w:before="0" w:after="0"/>
+        <w:ind w:left="707" w:hanging="283"/>
+        <w:rPr>
+          <w:rFonts w:ascii="DejaVu Serif Condensed" w:hAnsi="DejaVu Serif Condensed"/>
+          <w:b w:val="false"/>
+          <w:i w:val="false"/>
+          <w:caps w:val="false"/>
+          <w:smallCaps w:val="false"/>
+          <w:strike w:val="false"/>
+          <w:dstrike w:val="false"/>
+          <w:color w:val="000000"/>
+          <w:sz w:val="24"/>
+          <w:szCs w:val="24"/>
+          <w:u w:val="none"/>
+          <w:effect w:val="none"/>
+          <w:shd w:fill="auto" w:val="clear"/>
+        </w:rPr>
+      </w:pPr>
+      <w:r>
+        <w:rPr>
+          <w:rFonts w:ascii="DejaVu Serif Condensed" w:hAnsi="DejaVu Serif Condensed"/>
+          <w:b w:val="false"/>
+          <w:i w:val="false"/>
+          <w:caps w:val="false"/>
+          <w:smallCaps w:val="false"/>
+          <w:strike w:val="false"/>
+          <w:dstrike w:val="false"/>
+          <w:color w:val="000000"/>
+          <w:sz w:val="24"/>
+          <w:szCs w:val="24"/>
+          <w:u w:val="none"/>
+          <w:effect w:val="none"/>
+          <w:shd w:fill="auto" w:val="clear"/>
+        </w:rPr>
+        <w:t>Buttons in the store give visual feedback by adding depth when clicked.</w:t>
+      </w:r>
+    </w:p>
+    <w:p>
+      <w:pPr>
+        <w:pStyle w:val="TextBody"/>
+        <w:numPr>
+          <w:ilvl w:val="0"/>
+          <w:numId w:val="12"/>
+        </w:numPr>
+        <w:shd w:fill="FFFFFF" w:val="clear"/>
+        <w:tabs>
+          <w:tab w:val="left" w:pos="0" w:leader="none"/>
+        </w:tabs>
+        <w:bidi w:val="0"/>
+        <w:spacing w:lineRule="auto" w:line="331" w:before="0" w:after="0"/>
+        <w:ind w:left="707" w:hanging="283"/>
+        <w:rPr>
+          <w:rFonts w:ascii="DejaVu Serif Condensed" w:hAnsi="DejaVu Serif Condensed"/>
+          <w:b w:val="false"/>
+          <w:i w:val="false"/>
+          <w:caps w:val="false"/>
+          <w:smallCaps w:val="false"/>
+          <w:strike w:val="false"/>
+          <w:dstrike w:val="false"/>
+          <w:color w:val="000000"/>
+          <w:sz w:val="24"/>
+          <w:szCs w:val="24"/>
+          <w:u w:val="none"/>
+          <w:effect w:val="none"/>
+          <w:shd w:fill="auto" w:val="clear"/>
+        </w:rPr>
+      </w:pPr>
+      <w:r>
+        <w:rPr>
+          <w:rFonts w:ascii="DejaVu Serif Condensed" w:hAnsi="DejaVu Serif Condensed"/>
+          <w:b w:val="false"/>
+          <w:i w:val="false"/>
+          <w:caps w:val="false"/>
+          <w:smallCaps w:val="false"/>
+          <w:strike w:val="false"/>
+          <w:dstrike w:val="false"/>
+          <w:color w:val="000000"/>
+          <w:sz w:val="24"/>
+          <w:szCs w:val="24"/>
+          <w:u w:val="none"/>
+          <w:effect w:val="none"/>
+          <w:shd w:fill="auto" w:val="clear"/>
+        </w:rPr>
+        <w:t>The player sprite is changed when a powerup is applied.</w:t>
+      </w:r>
+    </w:p>
+    <w:p>
+      <w:pPr>
+        <w:pStyle w:val="TextBody"/>
+        <w:bidi w:val="0"/>
+        <w:spacing w:lineRule="auto" w:line="331" w:before="0" w:after="0"/>
+        <w:rPr>
+          <w:rFonts w:ascii="DejaVu Serif Condensed" w:hAnsi="DejaVu Serif Condensed"/>
+          <w:b/>
+          <w:i w:val="false"/>
+          <w:caps w:val="false"/>
+          <w:smallCaps w:val="false"/>
+          <w:strike w:val="false"/>
+          <w:dstrike w:val="false"/>
+          <w:color w:val="000000"/>
+          <w:sz w:val="24"/>
+          <w:szCs w:val="24"/>
+          <w:u w:val="none"/>
+          <w:effect w:val="none"/>
+          <w:shd w:fill="auto" w:val="clear"/>
+        </w:rPr>
+      </w:pPr>
+      <w:r>
+        <w:rPr>
+          <w:rFonts w:ascii="DejaVu Serif Condensed" w:hAnsi="DejaVu Serif Condensed"/>
+          <w:b/>
+          <w:i w:val="false"/>
+          <w:caps w:val="false"/>
+          <w:smallCaps w:val="false"/>
+          <w:strike w:val="false"/>
+          <w:dstrike w:val="false"/>
+          <w:color w:val="000000"/>
+          <w:sz w:val="24"/>
+          <w:szCs w:val="24"/>
+          <w:u w:val="none"/>
+          <w:effect w:val="none"/>
+          <w:shd w:fill="auto" w:val="clear"/>
+        </w:rPr>
+        <w:t>Would</w:t>
+      </w:r>
+    </w:p>
+    <w:p>
+      <w:pPr>
+        <w:pStyle w:val="TextBody"/>
+        <w:numPr>
+          <w:ilvl w:val="0"/>
+          <w:numId w:val="13"/>
+        </w:numPr>
+        <w:shd w:fill="FFFFFF" w:val="clear"/>
+        <w:tabs>
+          <w:tab w:val="left" w:pos="0" w:leader="none"/>
+        </w:tabs>
+        <w:bidi w:val="0"/>
+        <w:spacing w:lineRule="auto" w:line="331" w:before="0" w:after="0"/>
+        <w:ind w:left="707" w:hanging="283"/>
+        <w:rPr>
+          <w:rFonts w:ascii="DejaVu Serif Condensed" w:hAnsi="DejaVu Serif Condensed"/>
+          <w:b w:val="false"/>
+          <w:i w:val="false"/>
+          <w:caps w:val="false"/>
+          <w:smallCaps w:val="false"/>
+          <w:strike w:val="false"/>
+          <w:dstrike w:val="false"/>
+          <w:color w:val="000000"/>
+          <w:sz w:val="24"/>
+          <w:szCs w:val="24"/>
+          <w:u w:val="none"/>
+          <w:effect w:val="none"/>
+          <w:shd w:fill="auto" w:val="clear"/>
+        </w:rPr>
+      </w:pPr>
+      <w:r>
+        <w:rPr>
+          <w:rFonts w:ascii="DejaVu Serif Condensed" w:hAnsi="DejaVu Serif Condensed"/>
+          <w:b w:val="false"/>
+          <w:i w:val="false"/>
+          <w:caps w:val="false"/>
+          <w:smallCaps w:val="false"/>
+          <w:strike w:val="false"/>
+          <w:dstrike w:val="false"/>
+          <w:color w:val="000000"/>
+          <w:sz w:val="24"/>
+          <w:szCs w:val="24"/>
+          <w:u w:val="none"/>
+          <w:effect w:val="none"/>
+          <w:shd w:fill="auto" w:val="clear"/>
+        </w:rPr>
+        <w:t>The menu is multiple levels deep and screen and audio options can be changed.</w:t>
+      </w:r>
+    </w:p>
+    <w:p>
+      <w:pPr>
+        <w:pStyle w:val="TextBody"/>
+        <w:rPr>
+          <w:rFonts w:ascii="DejaVu Serif Condensed" w:hAnsi="DejaVu Serif Condensed"/>
+          <w:sz w:val="24"/>
+          <w:szCs w:val="24"/>
+        </w:rPr>
+      </w:pPr>
+      <w:r>
+        <w:rPr>
+          <w:rFonts w:ascii="DejaVu Serif Condensed" w:hAnsi="DejaVu Serif Condensed"/>
+          <w:sz w:val="24"/>
+          <w:szCs w:val="24"/>
+        </w:rPr>
+      </w:r>
+    </w:p>
+    <w:p>
+      <w:pPr>
+        <w:pStyle w:val="TextBody"/>
+        <w:bidi w:val="0"/>
+        <w:spacing w:lineRule="auto" w:line="331" w:before="0" w:after="0"/>
+        <w:rPr>
+          <w:rFonts w:ascii="DejaVu Serif Condensed" w:hAnsi="DejaVu Serif Condensed"/>
+          <w:b/>
+          <w:i w:val="false"/>
+          <w:caps w:val="false"/>
+          <w:smallCaps w:val="false"/>
+          <w:strike w:val="false"/>
+          <w:dstrike w:val="false"/>
+          <w:color w:val="000000"/>
+          <w:sz w:val="24"/>
+          <w:szCs w:val="24"/>
+          <w:u w:val="none"/>
+          <w:effect w:val="none"/>
+          <w:shd w:fill="auto" w:val="clear"/>
+        </w:rPr>
+      </w:pPr>
+      <w:r>
+        <w:rPr>
+          <w:rFonts w:ascii="DejaVu Serif Condensed" w:hAnsi="DejaVu Serif Condensed"/>
+          <w:b/>
+          <w:i w:val="false"/>
+          <w:caps w:val="false"/>
+          <w:smallCaps w:val="false"/>
+          <w:strike w:val="false"/>
+          <w:dstrike w:val="false"/>
+          <w:color w:val="000000"/>
+          <w:sz w:val="24"/>
+          <w:szCs w:val="24"/>
+          <w:u w:val="none"/>
+          <w:effect w:val="none"/>
+          <w:shd w:fill="auto" w:val="clear"/>
+        </w:rPr>
+        <w:t>CRC</w:t>
+      </w:r>
+    </w:p>
+    <w:p>
+      <w:pPr>
+        <w:pStyle w:val="TextBody"/>
+        <w:rPr>
+          <w:rFonts w:ascii="DejaVu Serif Condensed" w:hAnsi="DejaVu Serif Condensed"/>
+          <w:sz w:val="24"/>
+          <w:szCs w:val="24"/>
+        </w:rPr>
+      </w:pPr>
+      <w:r>
+        <w:rPr>
+          <w:rFonts w:ascii="DejaVu Serif Condensed" w:hAnsi="DejaVu Serif Condensed"/>
+          <w:sz w:val="24"/>
+          <w:szCs w:val="24"/>
+        </w:rPr>
+      </w:r>
+    </w:p>
+    <w:p>
+      <w:pPr>
+        <w:pStyle w:val="TextBody"/>
+        <w:bidi w:val="0"/>
+        <w:spacing w:lineRule="auto" w:line="331" w:before="0" w:after="0"/>
+        <w:rPr>
+          <w:rFonts w:ascii="DejaVu Serif Condensed" w:hAnsi="DejaVu Serif Condensed"/>
+          <w:b w:val="false"/>
+          <w:i w:val="false"/>
+          <w:caps w:val="false"/>
+          <w:smallCaps w:val="false"/>
+          <w:strike w:val="false"/>
+          <w:dstrike w:val="false"/>
+          <w:color w:val="000000"/>
+          <w:sz w:val="24"/>
+          <w:szCs w:val="24"/>
+          <w:u w:val="none"/>
+          <w:effect w:val="none"/>
+          <w:shd w:fill="auto" w:val="clear"/>
+        </w:rPr>
+      </w:pPr>
+      <w:r>
+        <w:rPr>
+          <w:rFonts w:ascii="DejaVu Serif Condensed" w:hAnsi="DejaVu Serif Condensed"/>
+          <w:b w:val="false"/>
+          <w:i w:val="false"/>
+          <w:caps w:val="false"/>
+          <w:smallCaps w:val="false"/>
+          <w:strike w:val="false"/>
+          <w:dstrike w:val="false"/>
+          <w:color w:val="000000"/>
+          <w:sz w:val="24"/>
+          <w:szCs w:val="24"/>
+          <w:u w:val="none"/>
+          <w:effect w:val="none"/>
+          <w:shd w:fill="auto" w:val="clear"/>
+        </w:rPr>
+        <w:t>Many of these classes already exist, but we want to look at their responsibilities to see where we apply the changes and lay the new responsibilities.</w:t>
+      </w:r>
+    </w:p>
+    <w:p>
+      <w:pPr>
+        <w:pStyle w:val="TextBody"/>
+        <w:rPr>
+          <w:rFonts w:ascii="DejaVu Serif Condensed" w:hAnsi="DejaVu Serif Condensed"/>
+          <w:sz w:val="24"/>
+          <w:szCs w:val="24"/>
+        </w:rPr>
+      </w:pPr>
+      <w:r>
+        <w:rPr>
+          <w:rFonts w:ascii="DejaVu Serif Condensed" w:hAnsi="DejaVu Serif Condensed"/>
+          <w:sz w:val="24"/>
+          <w:szCs w:val="24"/>
+        </w:rPr>
+      </w:r>
+    </w:p>
+    <w:p>
+      <w:pPr>
+        <w:pStyle w:val="TextBody"/>
+        <w:bidi w:val="0"/>
+        <w:spacing w:lineRule="auto" w:line="331" w:before="0" w:after="0"/>
+        <w:rPr>
+          <w:rFonts w:ascii="DejaVu Serif Condensed" w:hAnsi="DejaVu Serif Condensed"/>
+          <w:b/>
+          <w:i w:val="false"/>
+          <w:caps w:val="false"/>
+          <w:smallCaps w:val="false"/>
+          <w:strike w:val="false"/>
+          <w:dstrike w:val="false"/>
+          <w:color w:val="000000"/>
+          <w:sz w:val="24"/>
+          <w:szCs w:val="24"/>
+          <w:u w:val="none"/>
+          <w:effect w:val="none"/>
+          <w:shd w:fill="auto" w:val="clear"/>
+        </w:rPr>
+      </w:pPr>
+      <w:r>
+        <w:rPr>
+          <w:rFonts w:ascii="DejaVu Serif Condensed" w:hAnsi="DejaVu Serif Condensed"/>
+          <w:b/>
+          <w:i w:val="false"/>
+          <w:caps w:val="false"/>
+          <w:smallCaps w:val="false"/>
+          <w:strike w:val="false"/>
+          <w:dstrike w:val="false"/>
+          <w:color w:val="000000"/>
+          <w:sz w:val="24"/>
+          <w:szCs w:val="24"/>
+          <w:u w:val="none"/>
+          <w:effect w:val="none"/>
+          <w:shd w:fill="auto" w:val="clear"/>
+        </w:rPr>
+        <w:t>Classes</w:t>
+      </w:r>
+    </w:p>
+    <w:p>
+      <w:pPr>
+        <w:pStyle w:val="TextBody"/>
+        <w:numPr>
+          <w:ilvl w:val="0"/>
+          <w:numId w:val="14"/>
+        </w:numPr>
+        <w:shd w:fill="FFFFFF" w:val="clear"/>
+        <w:tabs>
+          <w:tab w:val="left" w:pos="0" w:leader="none"/>
+        </w:tabs>
+        <w:bidi w:val="0"/>
+        <w:spacing w:lineRule="auto" w:line="331" w:before="0" w:after="0"/>
+        <w:ind w:left="707" w:hanging="283"/>
+        <w:rPr>
+          <w:rFonts w:ascii="DejaVu Serif Condensed" w:hAnsi="DejaVu Serif Condensed"/>
+          <w:b w:val="false"/>
+          <w:i w:val="false"/>
+          <w:caps w:val="false"/>
+          <w:smallCaps w:val="false"/>
+          <w:strike w:val="false"/>
+          <w:dstrike w:val="false"/>
+          <w:color w:val="000000"/>
+          <w:sz w:val="24"/>
+          <w:szCs w:val="24"/>
+          <w:u w:val="none"/>
+          <w:effect w:val="none"/>
+          <w:shd w:fill="auto" w:val="clear"/>
+        </w:rPr>
+      </w:pPr>
+      <w:r>
+        <w:rPr>
+          <w:rFonts w:ascii="DejaVu Serif Condensed" w:hAnsi="DejaVu Serif Condensed"/>
+          <w:b w:val="false"/>
+          <w:i w:val="false"/>
+          <w:caps w:val="false"/>
+          <w:smallCaps w:val="false"/>
+          <w:strike w:val="false"/>
+          <w:dstrike w:val="false"/>
+          <w:color w:val="000000"/>
+          <w:sz w:val="24"/>
+          <w:szCs w:val="24"/>
+          <w:u w:val="none"/>
+          <w:effect w:val="none"/>
+          <w:shd w:fill="auto" w:val="clear"/>
+        </w:rPr>
+        <w:t>PowerUp</w:t>
+      </w:r>
+    </w:p>
+    <w:p>
+      <w:pPr>
+        <w:pStyle w:val="TextBody"/>
+        <w:numPr>
+          <w:ilvl w:val="0"/>
+          <w:numId w:val="14"/>
+        </w:numPr>
+        <w:shd w:fill="FFFFFF" w:val="clear"/>
+        <w:tabs>
+          <w:tab w:val="left" w:pos="0" w:leader="none"/>
+        </w:tabs>
+        <w:bidi w:val="0"/>
+        <w:spacing w:lineRule="auto" w:line="331" w:before="0" w:after="0"/>
+        <w:ind w:left="707" w:hanging="283"/>
+        <w:rPr>
+          <w:rFonts w:ascii="DejaVu Serif Condensed" w:hAnsi="DejaVu Serif Condensed"/>
+          <w:b w:val="false"/>
+          <w:i w:val="false"/>
+          <w:caps w:val="false"/>
+          <w:smallCaps w:val="false"/>
+          <w:strike w:val="false"/>
+          <w:dstrike w:val="false"/>
+          <w:color w:val="000000"/>
+          <w:sz w:val="24"/>
+          <w:szCs w:val="24"/>
+          <w:u w:val="none"/>
+          <w:effect w:val="none"/>
+          <w:shd w:fill="auto" w:val="clear"/>
+        </w:rPr>
+      </w:pPr>
+      <w:r>
+        <w:rPr>
+          <w:rFonts w:ascii="DejaVu Serif Condensed" w:hAnsi="DejaVu Serif Condensed"/>
+          <w:b w:val="false"/>
+          <w:i w:val="false"/>
+          <w:caps w:val="false"/>
+          <w:smallCaps w:val="false"/>
+          <w:strike w:val="false"/>
+          <w:dstrike w:val="false"/>
+          <w:color w:val="000000"/>
+          <w:sz w:val="24"/>
+          <w:szCs w:val="24"/>
+          <w:u w:val="none"/>
+          <w:effect w:val="none"/>
+          <w:shd w:fill="auto" w:val="clear"/>
+        </w:rPr>
+        <w:t>PowerUpGeneraror</w:t>
+      </w:r>
+    </w:p>
+    <w:p>
+      <w:pPr>
+        <w:pStyle w:val="TextBody"/>
+        <w:numPr>
+          <w:ilvl w:val="0"/>
+          <w:numId w:val="14"/>
+        </w:numPr>
+        <w:shd w:fill="FFFFFF" w:val="clear"/>
+        <w:tabs>
+          <w:tab w:val="left" w:pos="0" w:leader="none"/>
+        </w:tabs>
+        <w:bidi w:val="0"/>
+        <w:spacing w:lineRule="auto" w:line="331" w:before="0" w:after="0"/>
+        <w:ind w:left="707" w:hanging="283"/>
+        <w:rPr>
+          <w:rFonts w:ascii="DejaVu Serif Condensed" w:hAnsi="DejaVu Serif Condensed"/>
+          <w:b w:val="false"/>
+          <w:i w:val="false"/>
+          <w:caps w:val="false"/>
+          <w:smallCaps w:val="false"/>
+          <w:strike w:val="false"/>
+          <w:dstrike w:val="false"/>
+          <w:color w:val="000000"/>
+          <w:sz w:val="24"/>
+          <w:szCs w:val="24"/>
+          <w:u w:val="none"/>
+          <w:effect w:val="none"/>
+          <w:shd w:fill="auto" w:val="clear"/>
+        </w:rPr>
+      </w:pPr>
+      <w:r>
+        <w:rPr>
+          <w:rFonts w:ascii="DejaVu Serif Condensed" w:hAnsi="DejaVu Serif Condensed"/>
+          <w:b w:val="false"/>
+          <w:i w:val="false"/>
+          <w:caps w:val="false"/>
+          <w:smallCaps w:val="false"/>
+          <w:strike w:val="false"/>
+          <w:dstrike w:val="false"/>
+          <w:color w:val="000000"/>
+          <w:sz w:val="24"/>
+          <w:szCs w:val="24"/>
+          <w:u w:val="none"/>
+          <w:effect w:val="none"/>
+          <w:shd w:fill="auto" w:val="clear"/>
+        </w:rPr>
+        <w:t>GameView</w:t>
+      </w:r>
+      <w:r>
+        <w:br w:type="page"/>
+      </w:r>
+    </w:p>
+    <w:p>
+      <w:pPr>
+        <w:pStyle w:val="TextBody"/>
+        <w:shd w:fill="FFFFFF" w:val="clear"/>
+        <w:bidi w:val="0"/>
+        <w:spacing w:lineRule="auto" w:line="331" w:before="0" w:after="0"/>
+        <w:rPr>
+          <w:rFonts w:ascii="DejaVu Serif Condensed" w:hAnsi="DejaVu Serif Condensed"/>
+          <w:sz w:val="24"/>
+          <w:szCs w:val="24"/>
+        </w:rPr>
+      </w:pPr>
+      <w:r>
+        <w:rPr>
+          <w:rFonts w:ascii="DejaVu Serif Condensed" w:hAnsi="DejaVu Serif Condensed"/>
+          <w:sz w:val="24"/>
+          <w:szCs w:val="24"/>
+        </w:rPr>
+      </w:r>
+    </w:p>
+    <w:tbl>
+      <w:tblPr>
+        <w:tblW w:w="9638" w:type="dxa"/>
+        <w:jc w:val="left"/>
+        <w:tblInd w:w="120" w:type="dxa"/>
+        <w:tblBorders>
+          <w:top w:val="single" w:sz="2" w:space="0" w:color="000000"/>
+          <w:left w:val="single" w:sz="2" w:space="0" w:color="000000"/>
+          <w:bottom w:val="single" w:sz="2" w:space="0" w:color="000000"/>
+          <w:right w:val="single" w:sz="2" w:space="0" w:color="000000"/>
+          <w:insideH w:val="single" w:sz="2" w:space="0" w:color="000000"/>
+          <w:insideV w:val="single" w:sz="2" w:space="0" w:color="000000"/>
+        </w:tblBorders>
+        <w:tblCellMar>
+          <w:top w:w="120" w:type="dxa"/>
+          <w:left w:w="119" w:type="dxa"/>
+          <w:bottom w:w="120" w:type="dxa"/>
+          <w:right w:w="120" w:type="dxa"/>
+        </w:tblCellMar>
+      </w:tblPr>
+      <w:tblGrid>
+        <w:gridCol w:w="4932"/>
+        <w:gridCol w:w="4706"/>
+      </w:tblGrid>
+      <w:tr>
+        <w:trPr/>
+        <w:tc>
+          <w:tcPr>
+            <w:tcW w:w="9638" w:type="dxa"/>
+            <w:gridSpan w:val="2"/>
+            <w:tcBorders>
+              <w:top w:val="single" w:sz="2" w:space="0" w:color="000000"/>
+              <w:left w:val="single" w:sz="2" w:space="0" w:color="000000"/>
+              <w:bottom w:val="single" w:sz="2" w:space="0" w:color="000000"/>
+              <w:right w:val="single" w:sz="2" w:space="0" w:color="000000"/>
+              <w:insideH w:val="single" w:sz="2" w:space="0" w:color="000000"/>
+              <w:insideV w:val="single" w:sz="2" w:space="0" w:color="000000"/>
+            </w:tcBorders>
+            <w:shd w:fill="auto" w:val="clear"/>
+            <w:tcMar>
+              <w:left w:w="119" w:type="dxa"/>
+            </w:tcMar>
+            <w:vAlign w:val="center"/>
+          </w:tcPr>
+          <w:p>
+            <w:pPr>
+              <w:pStyle w:val="TableContents"/>
+              <w:bidi w:val="0"/>
+              <w:spacing w:lineRule="auto" w:line="331" w:before="0" w:after="0"/>
+              <w:rPr>
+                <w:rFonts w:ascii="DejaVu Serif Condensed" w:hAnsi="DejaVu Serif Condensed"/>
+                <w:b/>
+                <w:i w:val="false"/>
+                <w:caps w:val="false"/>
+                <w:smallCaps w:val="false"/>
+                <w:strike w:val="false"/>
+                <w:dstrike w:val="false"/>
+                <w:color w:val="000000"/>
+                <w:sz w:val="24"/>
+                <w:szCs w:val="24"/>
+                <w:u w:val="none"/>
+                <w:effect w:val="none"/>
+                <w:shd w:fill="auto" w:val="clear"/>
+              </w:rPr>
+            </w:pPr>
+            <w:r>
+              <w:rPr>
+                <w:rFonts w:ascii="DejaVu Serif Condensed" w:hAnsi="DejaVu Serif Condensed"/>
+                <w:b/>
+                <w:i w:val="false"/>
+                <w:caps w:val="false"/>
+                <w:smallCaps w:val="false"/>
+                <w:strike w:val="false"/>
+                <w:dstrike w:val="false"/>
+                <w:color w:val="000000"/>
+                <w:sz w:val="24"/>
+                <w:szCs w:val="24"/>
+                <w:u w:val="none"/>
+                <w:effect w:val="none"/>
+                <w:shd w:fill="auto" w:val="clear"/>
+              </w:rPr>
+              <w:t>PowerUp</w:t>
+            </w:r>
+          </w:p>
+        </w:tc>
+      </w:tr>
+      <w:tr>
+        <w:trPr/>
+        <w:tc>
+          <w:tcPr>
+            <w:tcW w:w="9638" w:type="dxa"/>
+            <w:gridSpan w:val="2"/>
+            <w:tcBorders>
+              <w:top w:val="single" w:sz="2" w:space="0" w:color="000000"/>
+              <w:left w:val="single" w:sz="2" w:space="0" w:color="000000"/>
+              <w:bottom w:val="single" w:sz="2" w:space="0" w:color="000000"/>
+              <w:right w:val="single" w:sz="2" w:space="0" w:color="000000"/>
+              <w:insideH w:val="single" w:sz="2" w:space="0" w:color="000000"/>
+              <w:insideV w:val="single" w:sz="2" w:space="0" w:color="000000"/>
+            </w:tcBorders>
+            <w:shd w:fill="auto" w:val="clear"/>
+            <w:tcMar>
+              <w:left w:w="119" w:type="dxa"/>
+            </w:tcMar>
+            <w:vAlign w:val="center"/>
+          </w:tcPr>
+          <w:p>
+            <w:pPr>
+              <w:pStyle w:val="TableContents"/>
+              <w:bidi w:val="0"/>
+              <w:spacing w:lineRule="auto" w:line="331" w:before="0" w:after="0"/>
+              <w:rPr>
+                <w:rFonts w:ascii="DejaVu Serif Condensed" w:hAnsi="DejaVu Serif Condensed"/>
+                <w:b w:val="false"/>
+                <w:i w:val="false"/>
+                <w:caps w:val="false"/>
+                <w:smallCaps w:val="false"/>
+                <w:strike w:val="false"/>
+                <w:dstrike w:val="false"/>
+                <w:color w:val="000000"/>
+                <w:sz w:val="24"/>
+                <w:szCs w:val="24"/>
+                <w:u w:val="none"/>
+                <w:effect w:val="none"/>
+                <w:shd w:fill="auto" w:val="clear"/>
+              </w:rPr>
+            </w:pPr>
+            <w:r>
+              <w:rPr>
+                <w:rFonts w:ascii="DejaVu Serif Condensed" w:hAnsi="DejaVu Serif Condensed"/>
+                <w:b w:val="false"/>
+                <w:i w:val="false"/>
+                <w:caps w:val="false"/>
+                <w:smallCaps w:val="false"/>
+                <w:strike w:val="false"/>
+                <w:dstrike w:val="false"/>
+                <w:color w:val="000000"/>
+                <w:sz w:val="24"/>
+                <w:szCs w:val="24"/>
+                <w:u w:val="none"/>
+                <w:effect w:val="none"/>
+                <w:shd w:fill="auto" w:val="clear"/>
+              </w:rPr>
+              <w:t>Superclass(es):</w:t>
+            </w:r>
+          </w:p>
+        </w:tc>
+      </w:tr>
+      <w:tr>
+        <w:trPr/>
+        <w:tc>
+          <w:tcPr>
+            <w:tcW w:w="9638" w:type="dxa"/>
+            <w:gridSpan w:val="2"/>
+            <w:tcBorders>
+              <w:top w:val="single" w:sz="2" w:space="0" w:color="000000"/>
+              <w:left w:val="single" w:sz="2" w:space="0" w:color="000000"/>
+              <w:bottom w:val="single" w:sz="2" w:space="0" w:color="000000"/>
+              <w:right w:val="single" w:sz="2" w:space="0" w:color="000000"/>
+              <w:insideH w:val="single" w:sz="2" w:space="0" w:color="000000"/>
+              <w:insideV w:val="single" w:sz="2" w:space="0" w:color="000000"/>
+            </w:tcBorders>
+            <w:shd w:fill="auto" w:val="clear"/>
+            <w:tcMar>
+              <w:left w:w="119" w:type="dxa"/>
+            </w:tcMar>
+            <w:vAlign w:val="center"/>
+          </w:tcPr>
+          <w:p>
+            <w:pPr>
+              <w:pStyle w:val="TableContents"/>
+              <w:bidi w:val="0"/>
+              <w:spacing w:lineRule="auto" w:line="331" w:before="0" w:after="0"/>
+              <w:rPr>
+                <w:rFonts w:ascii="DejaVu Serif Condensed" w:hAnsi="DejaVu Serif Condensed"/>
+                <w:b w:val="false"/>
+                <w:i w:val="false"/>
+                <w:caps w:val="false"/>
+                <w:smallCaps w:val="false"/>
+                <w:strike w:val="false"/>
+                <w:dstrike w:val="false"/>
+                <w:color w:val="000000"/>
+                <w:sz w:val="24"/>
+                <w:szCs w:val="24"/>
+                <w:u w:val="none"/>
+                <w:effect w:val="none"/>
+                <w:shd w:fill="auto" w:val="clear"/>
+              </w:rPr>
+            </w:pPr>
+            <w:r>
+              <w:rPr>
+                <w:rFonts w:ascii="DejaVu Serif Condensed" w:hAnsi="DejaVu Serif Condensed"/>
+                <w:b w:val="false"/>
+                <w:i w:val="false"/>
+                <w:caps w:val="false"/>
+                <w:smallCaps w:val="false"/>
+                <w:strike w:val="false"/>
+                <w:dstrike w:val="false"/>
+                <w:color w:val="000000"/>
+                <w:sz w:val="24"/>
+                <w:szCs w:val="24"/>
+                <w:u w:val="none"/>
+                <w:effect w:val="none"/>
+                <w:shd w:fill="auto" w:val="clear"/>
+              </w:rPr>
+              <w:t>Subclasses: LifePowerUp, SlowPowerUp, TimePowerUp</w:t>
+            </w:r>
+          </w:p>
+        </w:tc>
+      </w:tr>
+      <w:tr>
+        <w:trPr/>
+        <w:tc>
+          <w:tcPr>
+            <w:tcW w:w="4932" w:type="dxa"/>
+            <w:tcBorders>
+              <w:top w:val="single" w:sz="2" w:space="0" w:color="000000"/>
+              <w:left w:val="single" w:sz="2" w:space="0" w:color="000000"/>
+              <w:bottom w:val="single" w:sz="2" w:space="0" w:color="000000"/>
+              <w:right w:val="single" w:sz="2" w:space="0" w:color="000000"/>
+              <w:insideH w:val="single" w:sz="2" w:space="0" w:color="000000"/>
+              <w:insideV w:val="single" w:sz="2" w:space="0" w:color="000000"/>
+            </w:tcBorders>
+            <w:shd w:fill="auto" w:val="clear"/>
+            <w:tcMar>
+              <w:left w:w="119" w:type="dxa"/>
+            </w:tcMar>
+            <w:vAlign w:val="center"/>
+          </w:tcPr>
+          <w:p>
+            <w:pPr>
+              <w:pStyle w:val="TableContents"/>
+              <w:bidi w:val="0"/>
+              <w:spacing w:lineRule="auto" w:line="331" w:before="0" w:after="0"/>
+              <w:rPr>
+                <w:rFonts w:ascii="DejaVu Serif Condensed" w:hAnsi="DejaVu Serif Condensed"/>
+                <w:b w:val="false"/>
+                <w:i w:val="false"/>
+                <w:caps w:val="false"/>
+                <w:smallCaps w:val="false"/>
+                <w:strike w:val="false"/>
+                <w:dstrike w:val="false"/>
+                <w:color w:val="000000"/>
+                <w:sz w:val="24"/>
+                <w:szCs w:val="24"/>
+                <w:u w:val="none"/>
+                <w:effect w:val="none"/>
+                <w:shd w:fill="auto" w:val="clear"/>
+              </w:rPr>
+            </w:pPr>
+            <w:r>
+              <w:rPr>
+                <w:rFonts w:ascii="DejaVu Serif Condensed" w:hAnsi="DejaVu Serif Condensed"/>
+                <w:b w:val="false"/>
+                <w:i w:val="false"/>
+                <w:caps w:val="false"/>
+                <w:smallCaps w:val="false"/>
+                <w:strike w:val="false"/>
+                <w:dstrike w:val="false"/>
+                <w:color w:val="000000"/>
+                <w:sz w:val="24"/>
+                <w:szCs w:val="24"/>
+                <w:u w:val="none"/>
+                <w:effect w:val="none"/>
+                <w:shd w:fill="auto" w:val="clear"/>
+              </w:rPr>
+              <w:t>Activate powerup</w:t>
+            </w:r>
+          </w:p>
+        </w:tc>
+        <w:tc>
+          <w:tcPr>
+            <w:tcW w:w="4706" w:type="dxa"/>
+            <w:tcBorders>
+              <w:top w:val="single" w:sz="2" w:space="0" w:color="000000"/>
+              <w:left w:val="single" w:sz="2" w:space="0" w:color="000000"/>
+              <w:bottom w:val="single" w:sz="2" w:space="0" w:color="000000"/>
+              <w:right w:val="single" w:sz="2" w:space="0" w:color="000000"/>
+              <w:insideH w:val="single" w:sz="2" w:space="0" w:color="000000"/>
+              <w:insideV w:val="single" w:sz="2" w:space="0" w:color="000000"/>
+            </w:tcBorders>
+            <w:shd w:fill="auto" w:val="clear"/>
+            <w:tcMar>
+              <w:left w:w="119" w:type="dxa"/>
+            </w:tcMar>
+            <w:vAlign w:val="center"/>
+          </w:tcPr>
+          <w:p>
+            <w:pPr>
+              <w:pStyle w:val="TableContents"/>
+              <w:rPr>
+                <w:rFonts w:ascii="DejaVu Serif Condensed" w:hAnsi="DejaVu Serif Condensed"/>
+                <w:sz w:val="24"/>
+                <w:szCs w:val="24"/>
+              </w:rPr>
+            </w:pPr>
+            <w:r>
+              <w:rPr>
+                <w:rFonts w:ascii="DejaVu Serif Condensed" w:hAnsi="DejaVu Serif Condensed"/>
+                <w:sz w:val="24"/>
+                <w:szCs w:val="24"/>
+              </w:rPr>
+            </w:r>
+          </w:p>
+        </w:tc>
+      </w:tr>
+      <w:tr>
+        <w:trPr/>
+        <w:tc>
+          <w:tcPr>
+            <w:tcW w:w="4932" w:type="dxa"/>
+            <w:tcBorders>
+              <w:top w:val="single" w:sz="2" w:space="0" w:color="000000"/>
+              <w:left w:val="single" w:sz="2" w:space="0" w:color="000000"/>
+              <w:bottom w:val="single" w:sz="2" w:space="0" w:color="000000"/>
+              <w:right w:val="single" w:sz="2" w:space="0" w:color="000000"/>
+              <w:insideH w:val="single" w:sz="2" w:space="0" w:color="000000"/>
+              <w:insideV w:val="single" w:sz="2" w:space="0" w:color="000000"/>
+            </w:tcBorders>
+            <w:shd w:fill="auto" w:val="clear"/>
+            <w:tcMar>
+              <w:left w:w="119" w:type="dxa"/>
+            </w:tcMar>
+            <w:vAlign w:val="center"/>
+          </w:tcPr>
+          <w:p>
+            <w:pPr>
+              <w:pStyle w:val="TableContents"/>
+              <w:bidi w:val="0"/>
+              <w:spacing w:lineRule="auto" w:line="331" w:before="0" w:after="0"/>
+              <w:rPr>
+                <w:rFonts w:ascii="DejaVu Serif Condensed" w:hAnsi="DejaVu Serif Condensed"/>
+                <w:b w:val="false"/>
+                <w:i w:val="false"/>
+                <w:caps w:val="false"/>
+                <w:smallCaps w:val="false"/>
+                <w:strike w:val="false"/>
+                <w:dstrike w:val="false"/>
+                <w:color w:val="000000"/>
+                <w:sz w:val="24"/>
+                <w:szCs w:val="24"/>
+                <w:u w:val="none"/>
+                <w:effect w:val="none"/>
+                <w:shd w:fill="auto" w:val="clear"/>
+              </w:rPr>
+            </w:pPr>
+            <w:r>
+              <w:rPr>
+                <w:rFonts w:ascii="DejaVu Serif Condensed" w:hAnsi="DejaVu Serif Condensed"/>
+                <w:b w:val="false"/>
+                <w:i w:val="false"/>
+                <w:caps w:val="false"/>
+                <w:smallCaps w:val="false"/>
+                <w:strike w:val="false"/>
+                <w:dstrike w:val="false"/>
+                <w:color w:val="000000"/>
+                <w:sz w:val="24"/>
+                <w:szCs w:val="24"/>
+                <w:u w:val="none"/>
+                <w:effect w:val="none"/>
+                <w:shd w:fill="auto" w:val="clear"/>
+              </w:rPr>
+              <w:t>Draw powerup</w:t>
+            </w:r>
+          </w:p>
+        </w:tc>
+        <w:tc>
+          <w:tcPr>
+            <w:tcW w:w="4706" w:type="dxa"/>
+            <w:tcBorders>
+              <w:top w:val="single" w:sz="2" w:space="0" w:color="000000"/>
+              <w:left w:val="single" w:sz="2" w:space="0" w:color="000000"/>
+              <w:bottom w:val="single" w:sz="2" w:space="0" w:color="000000"/>
+              <w:right w:val="single" w:sz="2" w:space="0" w:color="000000"/>
+              <w:insideH w:val="single" w:sz="2" w:space="0" w:color="000000"/>
+              <w:insideV w:val="single" w:sz="2" w:space="0" w:color="000000"/>
+            </w:tcBorders>
+            <w:shd w:fill="auto" w:val="clear"/>
+            <w:tcMar>
+              <w:left w:w="119" w:type="dxa"/>
+            </w:tcMar>
+            <w:vAlign w:val="center"/>
+          </w:tcPr>
+          <w:p>
+            <w:pPr>
+              <w:pStyle w:val="TableContents"/>
+              <w:bidi w:val="0"/>
+              <w:spacing w:lineRule="auto" w:line="331" w:before="0" w:after="0"/>
+              <w:rPr>
+                <w:rFonts w:ascii="DejaVu Serif Condensed" w:hAnsi="DejaVu Serif Condensed"/>
+                <w:b w:val="false"/>
+                <w:i w:val="false"/>
+                <w:caps w:val="false"/>
+                <w:smallCaps w:val="false"/>
+                <w:strike w:val="false"/>
+                <w:dstrike w:val="false"/>
+                <w:color w:val="000000"/>
+                <w:sz w:val="24"/>
+                <w:szCs w:val="24"/>
+                <w:u w:val="none"/>
+                <w:effect w:val="none"/>
+                <w:shd w:fill="auto" w:val="clear"/>
+              </w:rPr>
+            </w:pPr>
+            <w:r>
+              <w:rPr>
+                <w:rFonts w:ascii="DejaVu Serif Condensed" w:hAnsi="DejaVu Serif Condensed"/>
+                <w:b w:val="false"/>
+                <w:i w:val="false"/>
+                <w:caps w:val="false"/>
+                <w:smallCaps w:val="false"/>
+                <w:strike w:val="false"/>
+                <w:dstrike w:val="false"/>
+                <w:color w:val="000000"/>
+                <w:sz w:val="24"/>
+                <w:szCs w:val="24"/>
+                <w:u w:val="none"/>
+                <w:effect w:val="none"/>
+                <w:shd w:fill="auto" w:val="clear"/>
+              </w:rPr>
+              <w:t>GameView</w:t>
+            </w:r>
+          </w:p>
+        </w:tc>
+      </w:tr>
+    </w:tbl>
+    <w:p>
+      <w:pPr>
+        <w:pStyle w:val="TextBody"/>
+        <w:spacing w:before="0" w:after="0"/>
+        <w:rPr>
+          <w:rFonts w:ascii="DejaVu Serif Condensed" w:hAnsi="DejaVu Serif Condensed"/>
+          <w:sz w:val="24"/>
+          <w:szCs w:val="24"/>
+        </w:rPr>
+      </w:pPr>
+      <w:r>
+        <w:rPr>
+          <w:rFonts w:ascii="DejaVu Serif Condensed" w:hAnsi="DejaVu Serif Condensed"/>
+          <w:sz w:val="24"/>
+          <w:szCs w:val="24"/>
+        </w:rPr>
+      </w:r>
+    </w:p>
+    <w:tbl>
+      <w:tblPr>
+        <w:tblW w:w="9638" w:type="dxa"/>
+        <w:jc w:val="left"/>
+        <w:tblInd w:w="120" w:type="dxa"/>
+        <w:tblBorders>
+          <w:top w:val="single" w:sz="2" w:space="0" w:color="000000"/>
+          <w:left w:val="single" w:sz="2" w:space="0" w:color="000000"/>
+          <w:bottom w:val="single" w:sz="2" w:space="0" w:color="000000"/>
+          <w:right w:val="single" w:sz="2" w:space="0" w:color="000000"/>
+          <w:insideH w:val="single" w:sz="2" w:space="0" w:color="000000"/>
+          <w:insideV w:val="single" w:sz="2" w:space="0" w:color="000000"/>
+        </w:tblBorders>
+        <w:tblCellMar>
+          <w:top w:w="120" w:type="dxa"/>
+          <w:left w:w="119" w:type="dxa"/>
+          <w:bottom w:w="120" w:type="dxa"/>
+          <w:right w:w="120" w:type="dxa"/>
+        </w:tblCellMar>
+      </w:tblPr>
+      <w:tblGrid>
+        <w:gridCol w:w="4964"/>
+        <w:gridCol w:w="4674"/>
+      </w:tblGrid>
+      <w:tr>
+        <w:trPr/>
+        <w:tc>
+          <w:tcPr>
+            <w:tcW w:w="9638" w:type="dxa"/>
+            <w:gridSpan w:val="2"/>
+            <w:tcBorders>
+              <w:top w:val="single" w:sz="2" w:space="0" w:color="000000"/>
+              <w:left w:val="single" w:sz="2" w:space="0" w:color="000000"/>
+              <w:bottom w:val="single" w:sz="2" w:space="0" w:color="000000"/>
+              <w:right w:val="single" w:sz="2" w:space="0" w:color="000000"/>
+              <w:insideH w:val="single" w:sz="2" w:space="0" w:color="000000"/>
+              <w:insideV w:val="single" w:sz="2" w:space="0" w:color="000000"/>
+            </w:tcBorders>
+            <w:shd w:fill="auto" w:val="clear"/>
+            <w:tcMar>
+              <w:left w:w="119" w:type="dxa"/>
+            </w:tcMar>
+            <w:vAlign w:val="center"/>
+          </w:tcPr>
+          <w:p>
+            <w:pPr>
+              <w:pStyle w:val="TableContents"/>
+              <w:bidi w:val="0"/>
+              <w:spacing w:lineRule="auto" w:line="331" w:before="0" w:after="0"/>
+              <w:rPr>
+                <w:rFonts w:ascii="DejaVu Serif Condensed" w:hAnsi="DejaVu Serif Condensed"/>
+                <w:b/>
+                <w:i w:val="false"/>
+                <w:caps w:val="false"/>
+                <w:smallCaps w:val="false"/>
+                <w:strike w:val="false"/>
+                <w:dstrike w:val="false"/>
+                <w:color w:val="000000"/>
+                <w:sz w:val="24"/>
+                <w:szCs w:val="24"/>
+                <w:u w:val="none"/>
+                <w:effect w:val="none"/>
+                <w:shd w:fill="auto" w:val="clear"/>
+              </w:rPr>
+            </w:pPr>
+            <w:r>
+              <w:rPr>
+                <w:rFonts w:ascii="DejaVu Serif Condensed" w:hAnsi="DejaVu Serif Condensed"/>
+                <w:b/>
+                <w:i w:val="false"/>
+                <w:caps w:val="false"/>
+                <w:smallCaps w:val="false"/>
+                <w:strike w:val="false"/>
+                <w:dstrike w:val="false"/>
+                <w:color w:val="000000"/>
+                <w:sz w:val="24"/>
+                <w:szCs w:val="24"/>
+                <w:u w:val="none"/>
+                <w:effect w:val="none"/>
+                <w:shd w:fill="auto" w:val="clear"/>
+              </w:rPr>
+              <w:t>PowerUpGenerator</w:t>
+            </w:r>
+          </w:p>
+        </w:tc>
+      </w:tr>
+      <w:tr>
+        <w:trPr/>
+        <w:tc>
+          <w:tcPr>
+            <w:tcW w:w="9638" w:type="dxa"/>
+            <w:gridSpan w:val="2"/>
+            <w:tcBorders>
+              <w:top w:val="single" w:sz="2" w:space="0" w:color="000000"/>
+              <w:left w:val="single" w:sz="2" w:space="0" w:color="000000"/>
+              <w:bottom w:val="single" w:sz="2" w:space="0" w:color="000000"/>
+              <w:right w:val="single" w:sz="2" w:space="0" w:color="000000"/>
+              <w:insideH w:val="single" w:sz="2" w:space="0" w:color="000000"/>
+              <w:insideV w:val="single" w:sz="2" w:space="0" w:color="000000"/>
+            </w:tcBorders>
+            <w:shd w:fill="auto" w:val="clear"/>
+            <w:tcMar>
+              <w:left w:w="119" w:type="dxa"/>
+            </w:tcMar>
+            <w:vAlign w:val="center"/>
+          </w:tcPr>
+          <w:p>
+            <w:pPr>
+              <w:pStyle w:val="TableContents"/>
+              <w:bidi w:val="0"/>
+              <w:spacing w:lineRule="auto" w:line="331" w:before="0" w:after="0"/>
+              <w:rPr>
+                <w:rFonts w:ascii="DejaVu Serif Condensed" w:hAnsi="DejaVu Serif Condensed"/>
+                <w:b w:val="false"/>
+                <w:i w:val="false"/>
+                <w:caps w:val="false"/>
+                <w:smallCaps w:val="false"/>
+                <w:strike w:val="false"/>
+                <w:dstrike w:val="false"/>
+                <w:color w:val="000000"/>
+                <w:sz w:val="24"/>
+                <w:szCs w:val="24"/>
+                <w:u w:val="none"/>
+                <w:effect w:val="none"/>
+                <w:shd w:fill="auto" w:val="clear"/>
+              </w:rPr>
+            </w:pPr>
+            <w:r>
+              <w:rPr>
+                <w:rFonts w:ascii="DejaVu Serif Condensed" w:hAnsi="DejaVu Serif Condensed"/>
+                <w:b w:val="false"/>
+                <w:i w:val="false"/>
+                <w:caps w:val="false"/>
+                <w:smallCaps w:val="false"/>
+                <w:strike w:val="false"/>
+                <w:dstrike w:val="false"/>
+                <w:color w:val="000000"/>
+                <w:sz w:val="24"/>
+                <w:szCs w:val="24"/>
+                <w:u w:val="none"/>
+                <w:effect w:val="none"/>
+                <w:shd w:fill="auto" w:val="clear"/>
+              </w:rPr>
+              <w:t>Superclass(es):</w:t>
+            </w:r>
+          </w:p>
+        </w:tc>
+      </w:tr>
+      <w:tr>
+        <w:trPr/>
+        <w:tc>
+          <w:tcPr>
+            <w:tcW w:w="9638" w:type="dxa"/>
+            <w:gridSpan w:val="2"/>
+            <w:tcBorders>
+              <w:top w:val="single" w:sz="2" w:space="0" w:color="000000"/>
+              <w:left w:val="single" w:sz="2" w:space="0" w:color="000000"/>
+              <w:bottom w:val="single" w:sz="2" w:space="0" w:color="000000"/>
+              <w:right w:val="single" w:sz="2" w:space="0" w:color="000000"/>
+              <w:insideH w:val="single" w:sz="2" w:space="0" w:color="000000"/>
+              <w:insideV w:val="single" w:sz="2" w:space="0" w:color="000000"/>
+            </w:tcBorders>
+            <w:shd w:fill="auto" w:val="clear"/>
+            <w:tcMar>
+              <w:left w:w="119" w:type="dxa"/>
+            </w:tcMar>
+            <w:vAlign w:val="center"/>
+          </w:tcPr>
+          <w:p>
+            <w:pPr>
+              <w:pStyle w:val="TableContents"/>
+              <w:bidi w:val="0"/>
+              <w:spacing w:lineRule="auto" w:line="331" w:before="0" w:after="0"/>
+              <w:rPr>
+                <w:rFonts w:ascii="DejaVu Serif Condensed" w:hAnsi="DejaVu Serif Condensed"/>
+                <w:b w:val="false"/>
+                <w:i w:val="false"/>
+                <w:caps w:val="false"/>
+                <w:smallCaps w:val="false"/>
+                <w:strike w:val="false"/>
+                <w:dstrike w:val="false"/>
+                <w:color w:val="000000"/>
+                <w:sz w:val="24"/>
+                <w:szCs w:val="24"/>
+                <w:u w:val="none"/>
+                <w:effect w:val="none"/>
+                <w:shd w:fill="auto" w:val="clear"/>
+              </w:rPr>
+            </w:pPr>
+            <w:r>
+              <w:rPr>
+                <w:rFonts w:ascii="DejaVu Serif Condensed" w:hAnsi="DejaVu Serif Condensed"/>
+                <w:b w:val="false"/>
+                <w:i w:val="false"/>
+                <w:caps w:val="false"/>
+                <w:smallCaps w:val="false"/>
+                <w:strike w:val="false"/>
+                <w:dstrike w:val="false"/>
+                <w:color w:val="000000"/>
+                <w:sz w:val="24"/>
+                <w:szCs w:val="24"/>
+                <w:u w:val="none"/>
+                <w:effect w:val="none"/>
+                <w:shd w:fill="auto" w:val="clear"/>
+              </w:rPr>
+              <w:t>Subclasses:</w:t>
+            </w:r>
+          </w:p>
+        </w:tc>
+      </w:tr>
+      <w:tr>
+        <w:trPr/>
+        <w:tc>
+          <w:tcPr>
+            <w:tcW w:w="4964" w:type="dxa"/>
+            <w:tcBorders>
+              <w:top w:val="single" w:sz="2" w:space="0" w:color="000000"/>
+              <w:left w:val="single" w:sz="2" w:space="0" w:color="000000"/>
+              <w:bottom w:val="single" w:sz="2" w:space="0" w:color="000000"/>
+              <w:right w:val="single" w:sz="2" w:space="0" w:color="000000"/>
+              <w:insideH w:val="single" w:sz="2" w:space="0" w:color="000000"/>
+              <w:insideV w:val="single" w:sz="2" w:space="0" w:color="000000"/>
+            </w:tcBorders>
+            <w:shd w:fill="auto" w:val="clear"/>
+            <w:tcMar>
+              <w:left w:w="119" w:type="dxa"/>
+            </w:tcMar>
+            <w:vAlign w:val="center"/>
+          </w:tcPr>
+          <w:p>
+            <w:pPr>
+              <w:pStyle w:val="TableContents"/>
+              <w:bidi w:val="0"/>
+              <w:spacing w:lineRule="auto" w:line="331" w:before="0" w:after="0"/>
+              <w:rPr>
+                <w:rFonts w:ascii="DejaVu Serif Condensed" w:hAnsi="DejaVu Serif Condensed"/>
+                <w:b w:val="false"/>
+                <w:i w:val="false"/>
+                <w:caps w:val="false"/>
+                <w:smallCaps w:val="false"/>
+                <w:strike w:val="false"/>
+                <w:dstrike w:val="false"/>
+                <w:color w:val="000000"/>
+                <w:sz w:val="24"/>
+                <w:szCs w:val="24"/>
+                <w:u w:val="none"/>
+                <w:effect w:val="none"/>
+                <w:shd w:fill="auto" w:val="clear"/>
+              </w:rPr>
+            </w:pPr>
+            <w:r>
+              <w:rPr>
+                <w:rFonts w:ascii="DejaVu Serif Condensed" w:hAnsi="DejaVu Serif Condensed"/>
+                <w:b w:val="false"/>
+                <w:i w:val="false"/>
+                <w:caps w:val="false"/>
+                <w:smallCaps w:val="false"/>
+                <w:strike w:val="false"/>
+                <w:dstrike w:val="false"/>
+                <w:color w:val="000000"/>
+                <w:sz w:val="24"/>
+                <w:szCs w:val="24"/>
+                <w:u w:val="none"/>
+                <w:effect w:val="none"/>
+                <w:shd w:fill="auto" w:val="clear"/>
+              </w:rPr>
+              <w:t>Generate a powerup based on randomness and previous events</w:t>
+            </w:r>
+          </w:p>
+        </w:tc>
+        <w:tc>
+          <w:tcPr>
+            <w:tcW w:w="4674" w:type="dxa"/>
+            <w:tcBorders>
+              <w:top w:val="single" w:sz="2" w:space="0" w:color="000000"/>
+              <w:left w:val="single" w:sz="2" w:space="0" w:color="000000"/>
+              <w:bottom w:val="single" w:sz="2" w:space="0" w:color="000000"/>
+              <w:right w:val="single" w:sz="2" w:space="0" w:color="000000"/>
+              <w:insideH w:val="single" w:sz="2" w:space="0" w:color="000000"/>
+              <w:insideV w:val="single" w:sz="2" w:space="0" w:color="000000"/>
+            </w:tcBorders>
+            <w:shd w:fill="auto" w:val="clear"/>
+            <w:tcMar>
+              <w:left w:w="119" w:type="dxa"/>
+            </w:tcMar>
+            <w:vAlign w:val="center"/>
+          </w:tcPr>
+          <w:p>
+            <w:pPr>
+              <w:pStyle w:val="TableContents"/>
+              <w:bidi w:val="0"/>
+              <w:spacing w:lineRule="auto" w:line="331" w:before="0" w:after="0"/>
+              <w:rPr>
+                <w:rFonts w:ascii="DejaVu Serif Condensed" w:hAnsi="DejaVu Serif Condensed"/>
+                <w:b w:val="false"/>
+                <w:i w:val="false"/>
+                <w:caps w:val="false"/>
+                <w:smallCaps w:val="false"/>
+                <w:strike w:val="false"/>
+                <w:dstrike w:val="false"/>
+                <w:color w:val="000000"/>
+                <w:sz w:val="24"/>
+                <w:szCs w:val="24"/>
+                <w:u w:val="none"/>
+                <w:effect w:val="none"/>
+                <w:shd w:fill="auto" w:val="clear"/>
+              </w:rPr>
+            </w:pPr>
+            <w:r>
+              <w:rPr>
+                <w:rFonts w:ascii="DejaVu Serif Condensed" w:hAnsi="DejaVu Serif Condensed"/>
+                <w:b w:val="false"/>
+                <w:i w:val="false"/>
+                <w:caps w:val="false"/>
+                <w:smallCaps w:val="false"/>
+                <w:strike w:val="false"/>
+                <w:dstrike w:val="false"/>
+                <w:color w:val="000000"/>
+                <w:sz w:val="24"/>
+                <w:szCs w:val="24"/>
+                <w:u w:val="none"/>
+                <w:effect w:val="none"/>
+                <w:shd w:fill="auto" w:val="clear"/>
+              </w:rPr>
+              <w:t>Bubble</w:t>
+            </w:r>
+          </w:p>
+        </w:tc>
+      </w:tr>
+      <w:tr>
+        <w:trPr/>
+        <w:tc>
+          <w:tcPr>
+            <w:tcW w:w="4964" w:type="dxa"/>
+            <w:tcBorders>
+              <w:top w:val="single" w:sz="2" w:space="0" w:color="000000"/>
+              <w:left w:val="single" w:sz="2" w:space="0" w:color="000000"/>
+              <w:bottom w:val="single" w:sz="2" w:space="0" w:color="000000"/>
+              <w:right w:val="single" w:sz="2" w:space="0" w:color="000000"/>
+              <w:insideH w:val="single" w:sz="2" w:space="0" w:color="000000"/>
+              <w:insideV w:val="single" w:sz="2" w:space="0" w:color="000000"/>
+            </w:tcBorders>
+            <w:shd w:fill="auto" w:val="clear"/>
+            <w:tcMar>
+              <w:left w:w="119" w:type="dxa"/>
+            </w:tcMar>
+            <w:vAlign w:val="center"/>
+          </w:tcPr>
+          <w:p>
+            <w:pPr>
+              <w:pStyle w:val="TableContents"/>
+              <w:rPr>
+                <w:rFonts w:ascii="DejaVu Serif Condensed" w:hAnsi="DejaVu Serif Condensed"/>
+                <w:sz w:val="24"/>
+                <w:szCs w:val="24"/>
+              </w:rPr>
+            </w:pPr>
+            <w:r>
+              <w:rPr>
+                <w:rFonts w:ascii="DejaVu Serif Condensed" w:hAnsi="DejaVu Serif Condensed"/>
+                <w:sz w:val="24"/>
+                <w:szCs w:val="24"/>
+              </w:rPr>
+            </w:r>
+          </w:p>
+        </w:tc>
+        <w:tc>
+          <w:tcPr>
+            <w:tcW w:w="4674" w:type="dxa"/>
+            <w:tcBorders>
+              <w:top w:val="single" w:sz="2" w:space="0" w:color="000000"/>
+              <w:left w:val="single" w:sz="2" w:space="0" w:color="000000"/>
+              <w:bottom w:val="single" w:sz="2" w:space="0" w:color="000000"/>
+              <w:right w:val="single" w:sz="2" w:space="0" w:color="000000"/>
+              <w:insideH w:val="single" w:sz="2" w:space="0" w:color="000000"/>
+              <w:insideV w:val="single" w:sz="2" w:space="0" w:color="000000"/>
+            </w:tcBorders>
+            <w:shd w:fill="auto" w:val="clear"/>
+            <w:tcMar>
+              <w:left w:w="119" w:type="dxa"/>
+            </w:tcMar>
+            <w:vAlign w:val="center"/>
+          </w:tcPr>
+          <w:p>
+            <w:pPr>
+              <w:pStyle w:val="TableContents"/>
+              <w:bidi w:val="0"/>
+              <w:spacing w:lineRule="auto" w:line="331" w:before="0" w:after="0"/>
+              <w:rPr>
+                <w:rFonts w:ascii="DejaVu Serif Condensed" w:hAnsi="DejaVu Serif Condensed"/>
+                <w:b w:val="false"/>
+                <w:i w:val="false"/>
+                <w:caps w:val="false"/>
+                <w:smallCaps w:val="false"/>
+                <w:strike w:val="false"/>
+                <w:dstrike w:val="false"/>
+                <w:color w:val="000000"/>
+                <w:sz w:val="24"/>
+                <w:szCs w:val="24"/>
+                <w:u w:val="none"/>
+                <w:effect w:val="none"/>
+                <w:shd w:fill="auto" w:val="clear"/>
+              </w:rPr>
+            </w:pPr>
+            <w:r>
+              <w:rPr>
+                <w:rFonts w:ascii="DejaVu Serif Condensed" w:hAnsi="DejaVu Serif Condensed"/>
+                <w:b w:val="false"/>
+                <w:i w:val="false"/>
+                <w:caps w:val="false"/>
+                <w:smallCaps w:val="false"/>
+                <w:strike w:val="false"/>
+                <w:dstrike w:val="false"/>
+                <w:color w:val="000000"/>
+                <w:sz w:val="24"/>
+                <w:szCs w:val="24"/>
+                <w:u w:val="none"/>
+                <w:effect w:val="none"/>
+                <w:shd w:fill="auto" w:val="clear"/>
+              </w:rPr>
+              <w:t>PowerUp</w:t>
+            </w:r>
+          </w:p>
+        </w:tc>
+      </w:tr>
+    </w:tbl>
+    <w:p>
+      <w:pPr>
+        <w:pStyle w:val="TextBody"/>
+        <w:spacing w:before="0" w:after="0"/>
+        <w:rPr>
+          <w:rFonts w:ascii="DejaVu Serif Condensed" w:hAnsi="DejaVu Serif Condensed"/>
+          <w:sz w:val="24"/>
+          <w:szCs w:val="24"/>
+        </w:rPr>
+      </w:pPr>
+      <w:r>
+        <w:rPr>
+          <w:rFonts w:ascii="DejaVu Serif Condensed" w:hAnsi="DejaVu Serif Condensed"/>
+          <w:sz w:val="24"/>
+          <w:szCs w:val="24"/>
+        </w:rPr>
+      </w:r>
+    </w:p>
+    <w:tbl>
+      <w:tblPr>
+        <w:tblW w:w="9638" w:type="dxa"/>
+        <w:jc w:val="left"/>
+        <w:tblInd w:w="120" w:type="dxa"/>
+        <w:tblBorders>
+          <w:top w:val="single" w:sz="2" w:space="0" w:color="000000"/>
+          <w:left w:val="single" w:sz="2" w:space="0" w:color="000000"/>
+          <w:bottom w:val="single" w:sz="2" w:space="0" w:color="000000"/>
+          <w:right w:val="single" w:sz="2" w:space="0" w:color="000000"/>
+          <w:insideH w:val="single" w:sz="2" w:space="0" w:color="000000"/>
+          <w:insideV w:val="single" w:sz="2" w:space="0" w:color="000000"/>
+        </w:tblBorders>
+        <w:tblCellMar>
+          <w:top w:w="120" w:type="dxa"/>
+          <w:left w:w="119" w:type="dxa"/>
+          <w:bottom w:w="120" w:type="dxa"/>
+          <w:right w:w="120" w:type="dxa"/>
+        </w:tblCellMar>
+      </w:tblPr>
+      <w:tblGrid>
+        <w:gridCol w:w="4945"/>
+        <w:gridCol w:w="4693"/>
+      </w:tblGrid>
+      <w:tr>
+        <w:trPr/>
+        <w:tc>
+          <w:tcPr>
+            <w:tcW w:w="9638" w:type="dxa"/>
+            <w:gridSpan w:val="2"/>
+            <w:tcBorders>
+              <w:top w:val="single" w:sz="2" w:space="0" w:color="000000"/>
+              <w:left w:val="single" w:sz="2" w:space="0" w:color="000000"/>
+              <w:bottom w:val="single" w:sz="2" w:space="0" w:color="000000"/>
+              <w:right w:val="single" w:sz="2" w:space="0" w:color="000000"/>
+              <w:insideH w:val="single" w:sz="2" w:space="0" w:color="000000"/>
+              <w:insideV w:val="single" w:sz="2" w:space="0" w:color="000000"/>
+            </w:tcBorders>
+            <w:shd w:fill="auto" w:val="clear"/>
+            <w:tcMar>
+              <w:left w:w="119" w:type="dxa"/>
+            </w:tcMar>
+            <w:vAlign w:val="center"/>
+          </w:tcPr>
+          <w:p>
+            <w:pPr>
+              <w:pStyle w:val="TableContents"/>
+              <w:bidi w:val="0"/>
+              <w:spacing w:lineRule="auto" w:line="331" w:before="0" w:after="0"/>
+              <w:rPr>
+                <w:rFonts w:ascii="DejaVu Serif Condensed" w:hAnsi="DejaVu Serif Condensed"/>
+                <w:b/>
+                <w:i w:val="false"/>
+                <w:caps w:val="false"/>
+                <w:smallCaps w:val="false"/>
+                <w:strike w:val="false"/>
+                <w:dstrike w:val="false"/>
+                <w:color w:val="000000"/>
+                <w:sz w:val="24"/>
+                <w:szCs w:val="24"/>
+                <w:u w:val="none"/>
+                <w:effect w:val="none"/>
+                <w:shd w:fill="auto" w:val="clear"/>
+              </w:rPr>
+            </w:pPr>
+            <w:r>
+              <w:rPr>
+                <w:rFonts w:ascii="DejaVu Serif Condensed" w:hAnsi="DejaVu Serif Condensed"/>
+                <w:b/>
+                <w:i w:val="false"/>
+                <w:caps w:val="false"/>
+                <w:smallCaps w:val="false"/>
+                <w:strike w:val="false"/>
+                <w:dstrike w:val="false"/>
+                <w:color w:val="000000"/>
+                <w:sz w:val="24"/>
+                <w:szCs w:val="24"/>
+                <w:u w:val="none"/>
+                <w:effect w:val="none"/>
+                <w:shd w:fill="auto" w:val="clear"/>
+              </w:rPr>
+              <w:t>GameView</w:t>
+            </w:r>
+          </w:p>
+        </w:tc>
+      </w:tr>
+      <w:tr>
+        <w:trPr/>
+        <w:tc>
+          <w:tcPr>
+            <w:tcW w:w="9638" w:type="dxa"/>
+            <w:gridSpan w:val="2"/>
+            <w:tcBorders>
+              <w:top w:val="single" w:sz="2" w:space="0" w:color="000000"/>
+              <w:left w:val="single" w:sz="2" w:space="0" w:color="000000"/>
+              <w:bottom w:val="single" w:sz="2" w:space="0" w:color="000000"/>
+              <w:right w:val="single" w:sz="2" w:space="0" w:color="000000"/>
+              <w:insideH w:val="single" w:sz="2" w:space="0" w:color="000000"/>
+              <w:insideV w:val="single" w:sz="2" w:space="0" w:color="000000"/>
+            </w:tcBorders>
+            <w:shd w:fill="auto" w:val="clear"/>
+            <w:tcMar>
+              <w:left w:w="119" w:type="dxa"/>
+            </w:tcMar>
+            <w:vAlign w:val="center"/>
+          </w:tcPr>
+          <w:p>
+            <w:pPr>
+              <w:pStyle w:val="TableContents"/>
+              <w:bidi w:val="0"/>
+              <w:spacing w:lineRule="auto" w:line="331" w:before="0" w:after="0"/>
+              <w:rPr>
+                <w:rFonts w:ascii="DejaVu Serif Condensed" w:hAnsi="DejaVu Serif Condensed"/>
+                <w:b w:val="false"/>
+                <w:i w:val="false"/>
+                <w:caps w:val="false"/>
+                <w:smallCaps w:val="false"/>
+                <w:strike w:val="false"/>
+                <w:dstrike w:val="false"/>
+                <w:color w:val="000000"/>
+                <w:sz w:val="24"/>
+                <w:szCs w:val="24"/>
+                <w:u w:val="none"/>
+                <w:effect w:val="none"/>
+                <w:shd w:fill="auto" w:val="clear"/>
+              </w:rPr>
+            </w:pPr>
+            <w:r>
+              <w:rPr>
+                <w:rFonts w:ascii="DejaVu Serif Condensed" w:hAnsi="DejaVu Serif Condensed"/>
+                <w:b w:val="false"/>
+                <w:i w:val="false"/>
+                <w:caps w:val="false"/>
+                <w:smallCaps w:val="false"/>
+                <w:strike w:val="false"/>
+                <w:dstrike w:val="false"/>
+                <w:color w:val="000000"/>
+                <w:sz w:val="24"/>
+                <w:szCs w:val="24"/>
+                <w:u w:val="none"/>
+                <w:effect w:val="none"/>
+                <w:shd w:fill="auto" w:val="clear"/>
+              </w:rPr>
+              <w:t>Superclass(es):</w:t>
+            </w:r>
+          </w:p>
+        </w:tc>
+      </w:tr>
+      <w:tr>
+        <w:trPr/>
+        <w:tc>
+          <w:tcPr>
+            <w:tcW w:w="9638" w:type="dxa"/>
+            <w:gridSpan w:val="2"/>
+            <w:tcBorders>
+              <w:top w:val="single" w:sz="2" w:space="0" w:color="000000"/>
+              <w:left w:val="single" w:sz="2" w:space="0" w:color="000000"/>
+              <w:bottom w:val="single" w:sz="2" w:space="0" w:color="000000"/>
+              <w:right w:val="single" w:sz="2" w:space="0" w:color="000000"/>
+              <w:insideH w:val="single" w:sz="2" w:space="0" w:color="000000"/>
+              <w:insideV w:val="single" w:sz="2" w:space="0" w:color="000000"/>
+            </w:tcBorders>
+            <w:shd w:fill="auto" w:val="clear"/>
+            <w:tcMar>
+              <w:left w:w="119" w:type="dxa"/>
+            </w:tcMar>
+            <w:vAlign w:val="center"/>
+          </w:tcPr>
+          <w:p>
+            <w:pPr>
+              <w:pStyle w:val="TableContents"/>
+              <w:bidi w:val="0"/>
+              <w:spacing w:lineRule="auto" w:line="331" w:before="0" w:after="0"/>
+              <w:rPr>
+                <w:rFonts w:ascii="DejaVu Serif Condensed" w:hAnsi="DejaVu Serif Condensed"/>
+                <w:b w:val="false"/>
+                <w:i w:val="false"/>
+                <w:caps w:val="false"/>
+                <w:smallCaps w:val="false"/>
+                <w:strike w:val="false"/>
+                <w:dstrike w:val="false"/>
+                <w:color w:val="000000"/>
+                <w:sz w:val="24"/>
+                <w:szCs w:val="24"/>
+                <w:u w:val="none"/>
+                <w:effect w:val="none"/>
+                <w:shd w:fill="auto" w:val="clear"/>
+              </w:rPr>
+            </w:pPr>
+            <w:r>
+              <w:rPr>
+                <w:rFonts w:ascii="DejaVu Serif Condensed" w:hAnsi="DejaVu Serif Condensed"/>
+                <w:b w:val="false"/>
+                <w:i w:val="false"/>
+                <w:caps w:val="false"/>
+                <w:smallCaps w:val="false"/>
+                <w:strike w:val="false"/>
+                <w:dstrike w:val="false"/>
+                <w:color w:val="000000"/>
+                <w:sz w:val="24"/>
+                <w:szCs w:val="24"/>
+                <w:u w:val="none"/>
+                <w:effect w:val="none"/>
+                <w:shd w:fill="auto" w:val="clear"/>
+              </w:rPr>
+              <w:t>Subclasses:</w:t>
+            </w:r>
+          </w:p>
+        </w:tc>
+      </w:tr>
+      <w:tr>
+        <w:trPr/>
+        <w:tc>
+          <w:tcPr>
+            <w:tcW w:w="4945" w:type="dxa"/>
+            <w:tcBorders>
+              <w:top w:val="single" w:sz="2" w:space="0" w:color="000000"/>
+              <w:left w:val="single" w:sz="2" w:space="0" w:color="000000"/>
+              <w:bottom w:val="single" w:sz="2" w:space="0" w:color="000000"/>
+              <w:right w:val="single" w:sz="2" w:space="0" w:color="000000"/>
+              <w:insideH w:val="single" w:sz="2" w:space="0" w:color="000000"/>
+              <w:insideV w:val="single" w:sz="2" w:space="0" w:color="000000"/>
+            </w:tcBorders>
+            <w:shd w:fill="auto" w:val="clear"/>
+            <w:tcMar>
+              <w:left w:w="119" w:type="dxa"/>
+            </w:tcMar>
+            <w:vAlign w:val="center"/>
+          </w:tcPr>
+          <w:p>
+            <w:pPr>
+              <w:pStyle w:val="TableContents"/>
+              <w:bidi w:val="0"/>
+              <w:spacing w:lineRule="auto" w:line="331" w:before="0" w:after="0"/>
+              <w:rPr>
+                <w:rFonts w:ascii="DejaVu Serif Condensed" w:hAnsi="DejaVu Serif Condensed"/>
+                <w:b w:val="false"/>
+                <w:i w:val="false"/>
+                <w:caps w:val="false"/>
+                <w:smallCaps w:val="false"/>
+                <w:strike w:val="false"/>
+                <w:dstrike w:val="false"/>
+                <w:color w:val="000000"/>
+                <w:sz w:val="24"/>
+                <w:szCs w:val="24"/>
+                <w:u w:val="none"/>
+                <w:effect w:val="none"/>
+                <w:shd w:fill="auto" w:val="clear"/>
+              </w:rPr>
+            </w:pPr>
+            <w:r>
+              <w:rPr>
+                <w:rFonts w:ascii="DejaVu Serif Condensed" w:hAnsi="DejaVu Serif Condensed"/>
+                <w:b w:val="false"/>
+                <w:i w:val="false"/>
+                <w:caps w:val="false"/>
+                <w:smallCaps w:val="false"/>
+                <w:strike w:val="false"/>
+                <w:dstrike w:val="false"/>
+                <w:color w:val="000000"/>
+                <w:sz w:val="24"/>
+                <w:szCs w:val="24"/>
+                <w:u w:val="none"/>
+                <w:effect w:val="none"/>
+                <w:shd w:fill="auto" w:val="clear"/>
+              </w:rPr>
+              <w:t>Draw all elements to the screen</w:t>
+            </w:r>
+          </w:p>
+        </w:tc>
+        <w:tc>
+          <w:tcPr>
+            <w:tcW w:w="4693" w:type="dxa"/>
+            <w:tcBorders>
+              <w:top w:val="single" w:sz="2" w:space="0" w:color="000000"/>
+              <w:left w:val="single" w:sz="2" w:space="0" w:color="000000"/>
+              <w:bottom w:val="single" w:sz="2" w:space="0" w:color="000000"/>
+              <w:right w:val="single" w:sz="2" w:space="0" w:color="000000"/>
+              <w:insideH w:val="single" w:sz="2" w:space="0" w:color="000000"/>
+              <w:insideV w:val="single" w:sz="2" w:space="0" w:color="000000"/>
+            </w:tcBorders>
+            <w:shd w:fill="auto" w:val="clear"/>
+            <w:tcMar>
+              <w:left w:w="119" w:type="dxa"/>
+            </w:tcMar>
+            <w:vAlign w:val="center"/>
+          </w:tcPr>
+          <w:p>
+            <w:pPr>
+              <w:pStyle w:val="TableContents"/>
+              <w:bidi w:val="0"/>
+              <w:spacing w:lineRule="auto" w:line="331" w:before="0" w:after="0"/>
+              <w:rPr>
+                <w:rFonts w:ascii="DejaVu Serif Condensed" w:hAnsi="DejaVu Serif Condensed"/>
+                <w:b w:val="false"/>
+                <w:i w:val="false"/>
+                <w:caps w:val="false"/>
+                <w:smallCaps w:val="false"/>
+                <w:strike w:val="false"/>
+                <w:dstrike w:val="false"/>
+                <w:color w:val="000000"/>
+                <w:sz w:val="24"/>
+                <w:szCs w:val="24"/>
+                <w:u w:val="none"/>
+                <w:effect w:val="none"/>
+                <w:shd w:fill="auto" w:val="clear"/>
+              </w:rPr>
+            </w:pPr>
+            <w:r>
+              <w:rPr>
+                <w:rFonts w:ascii="DejaVu Serif Condensed" w:hAnsi="DejaVu Serif Condensed"/>
+                <w:b w:val="false"/>
+                <w:i w:val="false"/>
+                <w:caps w:val="false"/>
+                <w:smallCaps w:val="false"/>
+                <w:strike w:val="false"/>
+                <w:dstrike w:val="false"/>
+                <w:color w:val="000000"/>
+                <w:sz w:val="24"/>
+                <w:szCs w:val="24"/>
+                <w:u w:val="none"/>
+                <w:effect w:val="none"/>
+                <w:shd w:fill="auto" w:val="clear"/>
+              </w:rPr>
+              <w:t>Wall</w:t>
+            </w:r>
+          </w:p>
+        </w:tc>
+      </w:tr>
+      <w:tr>
+        <w:trPr/>
+        <w:tc>
+          <w:tcPr>
+            <w:tcW w:w="4945" w:type="dxa"/>
+            <w:tcBorders>
+              <w:top w:val="single" w:sz="2" w:space="0" w:color="000000"/>
+              <w:left w:val="single" w:sz="2" w:space="0" w:color="000000"/>
+              <w:bottom w:val="single" w:sz="2" w:space="0" w:color="000000"/>
+              <w:right w:val="single" w:sz="2" w:space="0" w:color="000000"/>
+              <w:insideH w:val="single" w:sz="2" w:space="0" w:color="000000"/>
+              <w:insideV w:val="single" w:sz="2" w:space="0" w:color="000000"/>
+            </w:tcBorders>
+            <w:shd w:fill="auto" w:val="clear"/>
+            <w:tcMar>
+              <w:left w:w="119" w:type="dxa"/>
+            </w:tcMar>
+            <w:vAlign w:val="center"/>
+          </w:tcPr>
+          <w:p>
+            <w:pPr>
+              <w:pStyle w:val="TableContents"/>
+              <w:rPr>
+                <w:rFonts w:ascii="DejaVu Serif Condensed" w:hAnsi="DejaVu Serif Condensed"/>
+                <w:sz w:val="24"/>
+                <w:szCs w:val="24"/>
+              </w:rPr>
+            </w:pPr>
+            <w:r>
+              <w:rPr>
+                <w:rFonts w:ascii="DejaVu Serif Condensed" w:hAnsi="DejaVu Serif Condensed"/>
+                <w:sz w:val="24"/>
+                <w:szCs w:val="24"/>
+              </w:rPr>
+            </w:r>
+          </w:p>
+        </w:tc>
+        <w:tc>
+          <w:tcPr>
+            <w:tcW w:w="4693" w:type="dxa"/>
+            <w:tcBorders>
+              <w:top w:val="single" w:sz="2" w:space="0" w:color="000000"/>
+              <w:left w:val="single" w:sz="2" w:space="0" w:color="000000"/>
+              <w:bottom w:val="single" w:sz="2" w:space="0" w:color="000000"/>
+              <w:right w:val="single" w:sz="2" w:space="0" w:color="000000"/>
+              <w:insideH w:val="single" w:sz="2" w:space="0" w:color="000000"/>
+              <w:insideV w:val="single" w:sz="2" w:space="0" w:color="000000"/>
+            </w:tcBorders>
+            <w:shd w:fill="auto" w:val="clear"/>
+            <w:tcMar>
+              <w:left w:w="119" w:type="dxa"/>
+            </w:tcMar>
+            <w:vAlign w:val="center"/>
+          </w:tcPr>
+          <w:p>
+            <w:pPr>
+              <w:pStyle w:val="TableContents"/>
+              <w:bidi w:val="0"/>
+              <w:spacing w:lineRule="auto" w:line="331" w:before="0" w:after="0"/>
+              <w:rPr>
+                <w:rFonts w:ascii="DejaVu Serif Condensed" w:hAnsi="DejaVu Serif Condensed"/>
+                <w:b w:val="false"/>
+                <w:i w:val="false"/>
+                <w:caps w:val="false"/>
+                <w:smallCaps w:val="false"/>
+                <w:strike w:val="false"/>
+                <w:dstrike w:val="false"/>
+                <w:color w:val="000000"/>
+                <w:sz w:val="24"/>
+                <w:szCs w:val="24"/>
+                <w:u w:val="none"/>
+                <w:effect w:val="none"/>
+                <w:shd w:fill="auto" w:val="clear"/>
+              </w:rPr>
+            </w:pPr>
+            <w:r>
+              <w:rPr>
+                <w:rFonts w:ascii="DejaVu Serif Condensed" w:hAnsi="DejaVu Serif Condensed"/>
+                <w:b w:val="false"/>
+                <w:i w:val="false"/>
+                <w:caps w:val="false"/>
+                <w:smallCaps w:val="false"/>
+                <w:strike w:val="false"/>
+                <w:dstrike w:val="false"/>
+                <w:color w:val="000000"/>
+                <w:sz w:val="24"/>
+                <w:szCs w:val="24"/>
+                <w:u w:val="none"/>
+                <w:effect w:val="none"/>
+                <w:shd w:fill="auto" w:val="clear"/>
+              </w:rPr>
+              <w:t>Bubble</w:t>
+            </w:r>
+          </w:p>
+        </w:tc>
+      </w:tr>
+      <w:tr>
+        <w:trPr/>
+        <w:tc>
+          <w:tcPr>
+            <w:tcW w:w="4945" w:type="dxa"/>
+            <w:tcBorders>
+              <w:top w:val="single" w:sz="2" w:space="0" w:color="000000"/>
+              <w:left w:val="single" w:sz="2" w:space="0" w:color="000000"/>
+              <w:bottom w:val="single" w:sz="2" w:space="0" w:color="000000"/>
+              <w:right w:val="single" w:sz="2" w:space="0" w:color="000000"/>
+              <w:insideH w:val="single" w:sz="2" w:space="0" w:color="000000"/>
+              <w:insideV w:val="single" w:sz="2" w:space="0" w:color="000000"/>
+            </w:tcBorders>
+            <w:shd w:fill="auto" w:val="clear"/>
+            <w:tcMar>
+              <w:left w:w="119" w:type="dxa"/>
+            </w:tcMar>
+            <w:vAlign w:val="center"/>
+          </w:tcPr>
+          <w:p>
+            <w:pPr>
+              <w:pStyle w:val="TableContents"/>
+              <w:rPr>
+                <w:rFonts w:ascii="DejaVu Serif Condensed" w:hAnsi="DejaVu Serif Condensed"/>
+                <w:sz w:val="24"/>
+                <w:szCs w:val="24"/>
+              </w:rPr>
+            </w:pPr>
+            <w:r>
+              <w:rPr>
+                <w:rFonts w:ascii="DejaVu Serif Condensed" w:hAnsi="DejaVu Serif Condensed"/>
+                <w:sz w:val="24"/>
+                <w:szCs w:val="24"/>
+              </w:rPr>
+            </w:r>
+          </w:p>
+        </w:tc>
+        <w:tc>
+          <w:tcPr>
+            <w:tcW w:w="4693" w:type="dxa"/>
+            <w:tcBorders>
+              <w:top w:val="single" w:sz="2" w:space="0" w:color="000000"/>
+              <w:left w:val="single" w:sz="2" w:space="0" w:color="000000"/>
+              <w:bottom w:val="single" w:sz="2" w:space="0" w:color="000000"/>
+              <w:right w:val="single" w:sz="2" w:space="0" w:color="000000"/>
+              <w:insideH w:val="single" w:sz="2" w:space="0" w:color="000000"/>
+              <w:insideV w:val="single" w:sz="2" w:space="0" w:color="000000"/>
+            </w:tcBorders>
+            <w:shd w:fill="auto" w:val="clear"/>
+            <w:tcMar>
+              <w:left w:w="119" w:type="dxa"/>
+            </w:tcMar>
+            <w:vAlign w:val="center"/>
+          </w:tcPr>
+          <w:p>
+            <w:pPr>
+              <w:pStyle w:val="TableContents"/>
+              <w:bidi w:val="0"/>
+              <w:spacing w:lineRule="auto" w:line="331" w:before="0" w:after="0"/>
+              <w:rPr>
+                <w:rFonts w:ascii="DejaVu Serif Condensed" w:hAnsi="DejaVu Serif Condensed"/>
+                <w:b w:val="false"/>
+                <w:i w:val="false"/>
+                <w:caps w:val="false"/>
+                <w:smallCaps w:val="false"/>
+                <w:strike w:val="false"/>
+                <w:dstrike w:val="false"/>
+                <w:color w:val="000000"/>
+                <w:sz w:val="24"/>
+                <w:szCs w:val="24"/>
+                <w:u w:val="none"/>
+                <w:effect w:val="none"/>
+                <w:shd w:fill="auto" w:val="clear"/>
+              </w:rPr>
+            </w:pPr>
+            <w:r>
+              <w:rPr>
+                <w:rFonts w:ascii="DejaVu Serif Condensed" w:hAnsi="DejaVu Serif Condensed"/>
+                <w:b w:val="false"/>
+                <w:i w:val="false"/>
+                <w:caps w:val="false"/>
+                <w:smallCaps w:val="false"/>
+                <w:strike w:val="false"/>
+                <w:dstrike w:val="false"/>
+                <w:color w:val="000000"/>
+                <w:sz w:val="24"/>
+                <w:szCs w:val="24"/>
+                <w:u w:val="none"/>
+                <w:effect w:val="none"/>
+                <w:shd w:fill="auto" w:val="clear"/>
+              </w:rPr>
+              <w:t>Player</w:t>
+            </w:r>
+          </w:p>
+        </w:tc>
+      </w:tr>
+      <w:tr>
+        <w:trPr/>
+        <w:tc>
+          <w:tcPr>
+            <w:tcW w:w="4945" w:type="dxa"/>
+            <w:tcBorders>
+              <w:top w:val="single" w:sz="2" w:space="0" w:color="000000"/>
+              <w:left w:val="single" w:sz="2" w:space="0" w:color="000000"/>
+              <w:bottom w:val="single" w:sz="2" w:space="0" w:color="000000"/>
+              <w:right w:val="single" w:sz="2" w:space="0" w:color="000000"/>
+              <w:insideH w:val="single" w:sz="2" w:space="0" w:color="000000"/>
+              <w:insideV w:val="single" w:sz="2" w:space="0" w:color="000000"/>
+            </w:tcBorders>
+            <w:shd w:fill="auto" w:val="clear"/>
+            <w:tcMar>
+              <w:left w:w="119" w:type="dxa"/>
+            </w:tcMar>
+            <w:vAlign w:val="center"/>
+          </w:tcPr>
+          <w:p>
+            <w:pPr>
+              <w:pStyle w:val="TableContents"/>
+              <w:rPr>
+                <w:rFonts w:ascii="DejaVu Serif Condensed" w:hAnsi="DejaVu Serif Condensed"/>
+                <w:sz w:val="24"/>
+                <w:szCs w:val="24"/>
+              </w:rPr>
+            </w:pPr>
+            <w:r>
+              <w:rPr>
+                <w:rFonts w:ascii="DejaVu Serif Condensed" w:hAnsi="DejaVu Serif Condensed"/>
+                <w:sz w:val="24"/>
+                <w:szCs w:val="24"/>
+              </w:rPr>
+            </w:r>
+          </w:p>
+        </w:tc>
+        <w:tc>
+          <w:tcPr>
+            <w:tcW w:w="4693" w:type="dxa"/>
+            <w:tcBorders>
+              <w:top w:val="single" w:sz="2" w:space="0" w:color="000000"/>
+              <w:left w:val="single" w:sz="2" w:space="0" w:color="000000"/>
+              <w:bottom w:val="single" w:sz="2" w:space="0" w:color="000000"/>
+              <w:right w:val="single" w:sz="2" w:space="0" w:color="000000"/>
+              <w:insideH w:val="single" w:sz="2" w:space="0" w:color="000000"/>
+              <w:insideV w:val="single" w:sz="2" w:space="0" w:color="000000"/>
+            </w:tcBorders>
+            <w:shd w:fill="auto" w:val="clear"/>
+            <w:tcMar>
+              <w:left w:w="119" w:type="dxa"/>
+            </w:tcMar>
+            <w:vAlign w:val="center"/>
+          </w:tcPr>
+          <w:p>
+            <w:pPr>
+              <w:pStyle w:val="TableContents"/>
+              <w:bidi w:val="0"/>
+              <w:spacing w:lineRule="auto" w:line="331" w:before="0" w:after="0"/>
+              <w:rPr>
+                <w:rFonts w:ascii="DejaVu Serif Condensed" w:hAnsi="DejaVu Serif Condensed"/>
+                <w:b w:val="false"/>
+                <w:i w:val="false"/>
+                <w:caps w:val="false"/>
+                <w:smallCaps w:val="false"/>
+                <w:strike w:val="false"/>
+                <w:dstrike w:val="false"/>
+                <w:color w:val="000000"/>
+                <w:sz w:val="24"/>
+                <w:szCs w:val="24"/>
+                <w:u w:val="none"/>
+                <w:effect w:val="none"/>
+                <w:shd w:fill="auto" w:val="clear"/>
+              </w:rPr>
+            </w:pPr>
+            <w:r>
+              <w:rPr>
+                <w:rFonts w:ascii="DejaVu Serif Condensed" w:hAnsi="DejaVu Serif Condensed"/>
+                <w:b w:val="false"/>
+                <w:i w:val="false"/>
+                <w:caps w:val="false"/>
+                <w:smallCaps w:val="false"/>
+                <w:strike w:val="false"/>
+                <w:dstrike w:val="false"/>
+                <w:color w:val="000000"/>
+                <w:sz w:val="24"/>
+                <w:szCs w:val="24"/>
+                <w:u w:val="none"/>
+                <w:effect w:val="none"/>
+                <w:shd w:fill="auto" w:val="clear"/>
+              </w:rPr>
+              <w:t>PowerUp</w:t>
+            </w:r>
+          </w:p>
+        </w:tc>
+      </w:tr>
+    </w:tbl>
+    <w:p>
+      <w:pPr>
+        <w:pStyle w:val="TextBody"/>
+        <w:rPr>
+          <w:rFonts w:ascii="DejaVu Serif Condensed" w:hAnsi="DejaVu Serif Condensed"/>
+          <w:sz w:val="24"/>
+          <w:szCs w:val="24"/>
+        </w:rPr>
+      </w:pPr>
+      <w:r>
+        <w:rPr>
+          <w:rFonts w:ascii="DejaVu Serif Condensed" w:hAnsi="DejaVu Serif Condensed"/>
+          <w:sz w:val="24"/>
+          <w:szCs w:val="24"/>
+        </w:rPr>
+      </w:r>
+    </w:p>
+    <w:p>
+      <w:pPr>
+        <w:pStyle w:val="TextBody"/>
+        <w:bidi w:val="0"/>
+        <w:spacing w:lineRule="auto" w:line="331" w:before="0" w:after="0"/>
+        <w:rPr>
+          <w:rFonts w:ascii="DejaVu Serif Condensed" w:hAnsi="DejaVu Serif Condensed"/>
+          <w:b/>
+          <w:i w:val="false"/>
+          <w:caps w:val="false"/>
+          <w:smallCaps w:val="false"/>
+          <w:strike w:val="false"/>
+          <w:dstrike w:val="false"/>
+          <w:color w:val="000000"/>
+          <w:sz w:val="24"/>
+          <w:szCs w:val="24"/>
+          <w:u w:val="none"/>
+          <w:effect w:val="none"/>
+          <w:shd w:fill="auto" w:val="clear"/>
+        </w:rPr>
+      </w:pPr>
+      <w:r>
+        <w:rPr>
+          <w:rFonts w:ascii="DejaVu Serif Condensed" w:hAnsi="DejaVu Serif Condensed"/>
+          <w:b/>
+          <w:i w:val="false"/>
+          <w:caps w:val="false"/>
+          <w:smallCaps w:val="false"/>
+          <w:strike w:val="false"/>
+          <w:dstrike w:val="false"/>
+          <w:color w:val="000000"/>
+          <w:sz w:val="24"/>
+          <w:szCs w:val="24"/>
+          <w:u w:val="none"/>
+          <w:effect w:val="none"/>
+          <w:shd w:fill="auto" w:val="clear"/>
+        </w:rPr>
+        <w:t>Explanations for decisions</w:t>
+      </w:r>
+    </w:p>
+    <w:p>
+      <w:pPr>
+        <w:pStyle w:val="TextBody"/>
+        <w:bidi w:val="0"/>
+        <w:spacing w:lineRule="auto" w:line="331" w:before="0" w:after="0"/>
+        <w:rPr>
+          <w:rFonts w:ascii="DejaVu Serif Condensed" w:hAnsi="DejaVu Serif Condensed"/>
+          <w:b w:val="false"/>
+          <w:i w:val="false"/>
+          <w:caps w:val="false"/>
+          <w:smallCaps w:val="false"/>
+          <w:strike w:val="false"/>
+          <w:dstrike w:val="false"/>
+          <w:color w:val="000000"/>
+          <w:sz w:val="24"/>
+          <w:szCs w:val="24"/>
+          <w:u w:val="none"/>
+          <w:effect w:val="none"/>
+          <w:shd w:fill="auto" w:val="clear"/>
+        </w:rPr>
+      </w:pPr>
+      <w:r>
+        <w:rPr>
+          <w:rFonts w:ascii="DejaVu Serif Condensed" w:hAnsi="DejaVu Serif Condensed"/>
+          <w:b w:val="false"/>
+          <w:i w:val="false"/>
+          <w:caps w:val="false"/>
+          <w:smallCaps w:val="false"/>
+          <w:strike w:val="false"/>
+          <w:dstrike w:val="false"/>
+          <w:color w:val="000000"/>
+          <w:sz w:val="24"/>
+          <w:szCs w:val="24"/>
+          <w:u w:val="none"/>
+          <w:effect w:val="none"/>
+          <w:shd w:fill="auto" w:val="clear"/>
+        </w:rPr>
+        <w:t>We decided to not implement powerups as decorators, because this would limit the effect of powerups to - for example - the player. We’d also like powerups to affect the timer and bubbles.</w:t>
+      </w:r>
+    </w:p>
+    <w:p>
+      <w:pPr>
+        <w:pStyle w:val="TextBody"/>
+        <w:rPr>
+          <w:rFonts w:ascii="DejaVu Serif Condensed" w:hAnsi="DejaVu Serif Condensed"/>
+          <w:sz w:val="24"/>
+          <w:szCs w:val="24"/>
+        </w:rPr>
+      </w:pPr>
+      <w:r>
+        <w:rPr>
+          <w:rFonts w:ascii="DejaVu Serif Condensed" w:hAnsi="DejaVu Serif Condensed"/>
+          <w:sz w:val="24"/>
+          <w:szCs w:val="24"/>
+        </w:rPr>
+        <w:br/>
+      </w:r>
+      <w:r>
+        <w:br w:type="page"/>
+      </w:r>
+    </w:p>
     <w:p>
       <w:pPr>
         <w:pStyle w:val="Normal"/>
@@ -2575,6 +5359,691 @@
   <w:abstractNum w:abstractNumId="10">
     <w:lvl w:ilvl="0">
       <w:start w:val="1"/>
+      <w:numFmt w:val="bullet"/>
+      <w:lvlText w:val=""/>
+      <w:lvlJc w:val="left"/>
+      <w:pPr>
+        <w:tabs>
+          <w:tab w:val="num" w:pos="707"/>
+        </w:tabs>
+        <w:ind w:left="707" w:hanging="283"/>
+      </w:pPr>
+      <w:rPr>
+        <w:rFonts w:ascii="Symbol" w:hAnsi="Symbol" w:cs="Symbol" w:hint="default"/>
+      </w:rPr>
+    </w:lvl>
+    <w:lvl w:ilvl="1">
+      <w:start w:val="1"/>
+      <w:numFmt w:val="bullet"/>
+      <w:lvlText w:val=""/>
+      <w:lvlJc w:val="left"/>
+      <w:pPr>
+        <w:tabs>
+          <w:tab w:val="num" w:pos="1414"/>
+        </w:tabs>
+        <w:ind w:left="1414" w:hanging="283"/>
+      </w:pPr>
+      <w:rPr>
+        <w:rFonts w:ascii="Symbol" w:hAnsi="Symbol" w:cs="Symbol" w:hint="default"/>
+      </w:rPr>
+    </w:lvl>
+    <w:lvl w:ilvl="2">
+      <w:start w:val="1"/>
+      <w:numFmt w:val="bullet"/>
+      <w:lvlText w:val=""/>
+      <w:lvlJc w:val="left"/>
+      <w:pPr>
+        <w:tabs>
+          <w:tab w:val="num" w:pos="2121"/>
+        </w:tabs>
+        <w:ind w:left="2121" w:hanging="283"/>
+      </w:pPr>
+      <w:rPr>
+        <w:rFonts w:ascii="Symbol" w:hAnsi="Symbol" w:cs="Symbol" w:hint="default"/>
+      </w:rPr>
+    </w:lvl>
+    <w:lvl w:ilvl="3">
+      <w:start w:val="1"/>
+      <w:numFmt w:val="bullet"/>
+      <w:lvlText w:val=""/>
+      <w:lvlJc w:val="left"/>
+      <w:pPr>
+        <w:tabs>
+          <w:tab w:val="num" w:pos="2828"/>
+        </w:tabs>
+        <w:ind w:left="2828" w:hanging="283"/>
+      </w:pPr>
+      <w:rPr>
+        <w:rFonts w:ascii="Symbol" w:hAnsi="Symbol" w:cs="Symbol" w:hint="default"/>
+      </w:rPr>
+    </w:lvl>
+    <w:lvl w:ilvl="4">
+      <w:start w:val="1"/>
+      <w:numFmt w:val="bullet"/>
+      <w:lvlText w:val=""/>
+      <w:lvlJc w:val="left"/>
+      <w:pPr>
+        <w:tabs>
+          <w:tab w:val="num" w:pos="3535"/>
+        </w:tabs>
+        <w:ind w:left="3535" w:hanging="283"/>
+      </w:pPr>
+      <w:rPr>
+        <w:rFonts w:ascii="Symbol" w:hAnsi="Symbol" w:cs="Symbol" w:hint="default"/>
+      </w:rPr>
+    </w:lvl>
+    <w:lvl w:ilvl="5">
+      <w:start w:val="1"/>
+      <w:numFmt w:val="bullet"/>
+      <w:lvlText w:val=""/>
+      <w:lvlJc w:val="left"/>
+      <w:pPr>
+        <w:tabs>
+          <w:tab w:val="num" w:pos="4242"/>
+        </w:tabs>
+        <w:ind w:left="4242" w:hanging="283"/>
+      </w:pPr>
+      <w:rPr>
+        <w:rFonts w:ascii="Symbol" w:hAnsi="Symbol" w:cs="Symbol" w:hint="default"/>
+      </w:rPr>
+    </w:lvl>
+    <w:lvl w:ilvl="6">
+      <w:start w:val="1"/>
+      <w:numFmt w:val="bullet"/>
+      <w:lvlText w:val=""/>
+      <w:lvlJc w:val="left"/>
+      <w:pPr>
+        <w:tabs>
+          <w:tab w:val="num" w:pos="4949"/>
+        </w:tabs>
+        <w:ind w:left="4949" w:hanging="283"/>
+      </w:pPr>
+      <w:rPr>
+        <w:rFonts w:ascii="Symbol" w:hAnsi="Symbol" w:cs="Symbol" w:hint="default"/>
+      </w:rPr>
+    </w:lvl>
+    <w:lvl w:ilvl="7">
+      <w:start w:val="1"/>
+      <w:numFmt w:val="bullet"/>
+      <w:lvlText w:val=""/>
+      <w:lvlJc w:val="left"/>
+      <w:pPr>
+        <w:tabs>
+          <w:tab w:val="num" w:pos="5656"/>
+        </w:tabs>
+        <w:ind w:left="5656" w:hanging="283"/>
+      </w:pPr>
+      <w:rPr>
+        <w:rFonts w:ascii="Symbol" w:hAnsi="Symbol" w:cs="Symbol" w:hint="default"/>
+      </w:rPr>
+    </w:lvl>
+    <w:lvl w:ilvl="8">
+      <w:start w:val="1"/>
+      <w:numFmt w:val="bullet"/>
+      <w:lvlText w:val=""/>
+      <w:lvlJc w:val="left"/>
+      <w:pPr>
+        <w:tabs>
+          <w:tab w:val="num" w:pos="6363"/>
+        </w:tabs>
+        <w:ind w:left="6363" w:hanging="283"/>
+      </w:pPr>
+      <w:rPr>
+        <w:rFonts w:ascii="Symbol" w:hAnsi="Symbol" w:cs="Symbol" w:hint="default"/>
+      </w:rPr>
+    </w:lvl>
+  </w:abstractNum>
+  <w:abstractNum w:abstractNumId="11">
+    <w:lvl w:ilvl="0">
+      <w:start w:val="1"/>
+      <w:numFmt w:val="bullet"/>
+      <w:lvlText w:val=""/>
+      <w:lvlJc w:val="left"/>
+      <w:pPr>
+        <w:tabs>
+          <w:tab w:val="num" w:pos="707"/>
+        </w:tabs>
+        <w:ind w:left="707" w:hanging="283"/>
+      </w:pPr>
+      <w:rPr>
+        <w:rFonts w:ascii="Symbol" w:hAnsi="Symbol" w:cs="Symbol" w:hint="default"/>
+      </w:rPr>
+    </w:lvl>
+    <w:lvl w:ilvl="1">
+      <w:start w:val="1"/>
+      <w:numFmt w:val="bullet"/>
+      <w:lvlText w:val=""/>
+      <w:lvlJc w:val="left"/>
+      <w:pPr>
+        <w:tabs>
+          <w:tab w:val="num" w:pos="1414"/>
+        </w:tabs>
+        <w:ind w:left="1414" w:hanging="283"/>
+      </w:pPr>
+      <w:rPr>
+        <w:rFonts w:ascii="Symbol" w:hAnsi="Symbol" w:cs="Symbol" w:hint="default"/>
+      </w:rPr>
+    </w:lvl>
+    <w:lvl w:ilvl="2">
+      <w:start w:val="1"/>
+      <w:numFmt w:val="bullet"/>
+      <w:lvlText w:val=""/>
+      <w:lvlJc w:val="left"/>
+      <w:pPr>
+        <w:tabs>
+          <w:tab w:val="num" w:pos="2121"/>
+        </w:tabs>
+        <w:ind w:left="2121" w:hanging="283"/>
+      </w:pPr>
+      <w:rPr>
+        <w:rFonts w:ascii="Symbol" w:hAnsi="Symbol" w:cs="Symbol" w:hint="default"/>
+      </w:rPr>
+    </w:lvl>
+    <w:lvl w:ilvl="3">
+      <w:start w:val="1"/>
+      <w:numFmt w:val="bullet"/>
+      <w:lvlText w:val=""/>
+      <w:lvlJc w:val="left"/>
+      <w:pPr>
+        <w:tabs>
+          <w:tab w:val="num" w:pos="2828"/>
+        </w:tabs>
+        <w:ind w:left="2828" w:hanging="283"/>
+      </w:pPr>
+      <w:rPr>
+        <w:rFonts w:ascii="Symbol" w:hAnsi="Symbol" w:cs="Symbol" w:hint="default"/>
+      </w:rPr>
+    </w:lvl>
+    <w:lvl w:ilvl="4">
+      <w:start w:val="1"/>
+      <w:numFmt w:val="bullet"/>
+      <w:lvlText w:val=""/>
+      <w:lvlJc w:val="left"/>
+      <w:pPr>
+        <w:tabs>
+          <w:tab w:val="num" w:pos="3535"/>
+        </w:tabs>
+        <w:ind w:left="3535" w:hanging="283"/>
+      </w:pPr>
+      <w:rPr>
+        <w:rFonts w:ascii="Symbol" w:hAnsi="Symbol" w:cs="Symbol" w:hint="default"/>
+      </w:rPr>
+    </w:lvl>
+    <w:lvl w:ilvl="5">
+      <w:start w:val="1"/>
+      <w:numFmt w:val="bullet"/>
+      <w:lvlText w:val=""/>
+      <w:lvlJc w:val="left"/>
+      <w:pPr>
+        <w:tabs>
+          <w:tab w:val="num" w:pos="4242"/>
+        </w:tabs>
+        <w:ind w:left="4242" w:hanging="283"/>
+      </w:pPr>
+      <w:rPr>
+        <w:rFonts w:ascii="Symbol" w:hAnsi="Symbol" w:cs="Symbol" w:hint="default"/>
+      </w:rPr>
+    </w:lvl>
+    <w:lvl w:ilvl="6">
+      <w:start w:val="1"/>
+      <w:numFmt w:val="bullet"/>
+      <w:lvlText w:val=""/>
+      <w:lvlJc w:val="left"/>
+      <w:pPr>
+        <w:tabs>
+          <w:tab w:val="num" w:pos="4949"/>
+        </w:tabs>
+        <w:ind w:left="4949" w:hanging="283"/>
+      </w:pPr>
+      <w:rPr>
+        <w:rFonts w:ascii="Symbol" w:hAnsi="Symbol" w:cs="Symbol" w:hint="default"/>
+      </w:rPr>
+    </w:lvl>
+    <w:lvl w:ilvl="7">
+      <w:start w:val="1"/>
+      <w:numFmt w:val="bullet"/>
+      <w:lvlText w:val=""/>
+      <w:lvlJc w:val="left"/>
+      <w:pPr>
+        <w:tabs>
+          <w:tab w:val="num" w:pos="5656"/>
+        </w:tabs>
+        <w:ind w:left="5656" w:hanging="283"/>
+      </w:pPr>
+      <w:rPr>
+        <w:rFonts w:ascii="Symbol" w:hAnsi="Symbol" w:cs="Symbol" w:hint="default"/>
+      </w:rPr>
+    </w:lvl>
+    <w:lvl w:ilvl="8">
+      <w:start w:val="1"/>
+      <w:numFmt w:val="bullet"/>
+      <w:lvlText w:val=""/>
+      <w:lvlJc w:val="left"/>
+      <w:pPr>
+        <w:tabs>
+          <w:tab w:val="num" w:pos="6363"/>
+        </w:tabs>
+        <w:ind w:left="6363" w:hanging="283"/>
+      </w:pPr>
+      <w:rPr>
+        <w:rFonts w:ascii="Symbol" w:hAnsi="Symbol" w:cs="Symbol" w:hint="default"/>
+      </w:rPr>
+    </w:lvl>
+  </w:abstractNum>
+  <w:abstractNum w:abstractNumId="12">
+    <w:lvl w:ilvl="0">
+      <w:start w:val="1"/>
+      <w:numFmt w:val="bullet"/>
+      <w:lvlText w:val=""/>
+      <w:lvlJc w:val="left"/>
+      <w:pPr>
+        <w:tabs>
+          <w:tab w:val="num" w:pos="707"/>
+        </w:tabs>
+        <w:ind w:left="707" w:hanging="283"/>
+      </w:pPr>
+      <w:rPr>
+        <w:rFonts w:ascii="Symbol" w:hAnsi="Symbol" w:cs="Symbol" w:hint="default"/>
+      </w:rPr>
+    </w:lvl>
+    <w:lvl w:ilvl="1">
+      <w:start w:val="1"/>
+      <w:numFmt w:val="bullet"/>
+      <w:lvlText w:val=""/>
+      <w:lvlJc w:val="left"/>
+      <w:pPr>
+        <w:tabs>
+          <w:tab w:val="num" w:pos="1414"/>
+        </w:tabs>
+        <w:ind w:left="1414" w:hanging="283"/>
+      </w:pPr>
+      <w:rPr>
+        <w:rFonts w:ascii="Symbol" w:hAnsi="Symbol" w:cs="Symbol" w:hint="default"/>
+      </w:rPr>
+    </w:lvl>
+    <w:lvl w:ilvl="2">
+      <w:start w:val="1"/>
+      <w:numFmt w:val="bullet"/>
+      <w:lvlText w:val=""/>
+      <w:lvlJc w:val="left"/>
+      <w:pPr>
+        <w:tabs>
+          <w:tab w:val="num" w:pos="2121"/>
+        </w:tabs>
+        <w:ind w:left="2121" w:hanging="283"/>
+      </w:pPr>
+      <w:rPr>
+        <w:rFonts w:ascii="Symbol" w:hAnsi="Symbol" w:cs="Symbol" w:hint="default"/>
+      </w:rPr>
+    </w:lvl>
+    <w:lvl w:ilvl="3">
+      <w:start w:val="1"/>
+      <w:numFmt w:val="bullet"/>
+      <w:lvlText w:val=""/>
+      <w:lvlJc w:val="left"/>
+      <w:pPr>
+        <w:tabs>
+          <w:tab w:val="num" w:pos="2828"/>
+        </w:tabs>
+        <w:ind w:left="2828" w:hanging="283"/>
+      </w:pPr>
+      <w:rPr>
+        <w:rFonts w:ascii="Symbol" w:hAnsi="Symbol" w:cs="Symbol" w:hint="default"/>
+      </w:rPr>
+    </w:lvl>
+    <w:lvl w:ilvl="4">
+      <w:start w:val="1"/>
+      <w:numFmt w:val="bullet"/>
+      <w:lvlText w:val=""/>
+      <w:lvlJc w:val="left"/>
+      <w:pPr>
+        <w:tabs>
+          <w:tab w:val="num" w:pos="3535"/>
+        </w:tabs>
+        <w:ind w:left="3535" w:hanging="283"/>
+      </w:pPr>
+      <w:rPr>
+        <w:rFonts w:ascii="Symbol" w:hAnsi="Symbol" w:cs="Symbol" w:hint="default"/>
+      </w:rPr>
+    </w:lvl>
+    <w:lvl w:ilvl="5">
+      <w:start w:val="1"/>
+      <w:numFmt w:val="bullet"/>
+      <w:lvlText w:val=""/>
+      <w:lvlJc w:val="left"/>
+      <w:pPr>
+        <w:tabs>
+          <w:tab w:val="num" w:pos="4242"/>
+        </w:tabs>
+        <w:ind w:left="4242" w:hanging="283"/>
+      </w:pPr>
+      <w:rPr>
+        <w:rFonts w:ascii="Symbol" w:hAnsi="Symbol" w:cs="Symbol" w:hint="default"/>
+      </w:rPr>
+    </w:lvl>
+    <w:lvl w:ilvl="6">
+      <w:start w:val="1"/>
+      <w:numFmt w:val="bullet"/>
+      <w:lvlText w:val=""/>
+      <w:lvlJc w:val="left"/>
+      <w:pPr>
+        <w:tabs>
+          <w:tab w:val="num" w:pos="4949"/>
+        </w:tabs>
+        <w:ind w:left="4949" w:hanging="283"/>
+      </w:pPr>
+      <w:rPr>
+        <w:rFonts w:ascii="Symbol" w:hAnsi="Symbol" w:cs="Symbol" w:hint="default"/>
+      </w:rPr>
+    </w:lvl>
+    <w:lvl w:ilvl="7">
+      <w:start w:val="1"/>
+      <w:numFmt w:val="bullet"/>
+      <w:lvlText w:val=""/>
+      <w:lvlJc w:val="left"/>
+      <w:pPr>
+        <w:tabs>
+          <w:tab w:val="num" w:pos="5656"/>
+        </w:tabs>
+        <w:ind w:left="5656" w:hanging="283"/>
+      </w:pPr>
+      <w:rPr>
+        <w:rFonts w:ascii="Symbol" w:hAnsi="Symbol" w:cs="Symbol" w:hint="default"/>
+      </w:rPr>
+    </w:lvl>
+    <w:lvl w:ilvl="8">
+      <w:start w:val="1"/>
+      <w:numFmt w:val="bullet"/>
+      <w:lvlText w:val=""/>
+      <w:lvlJc w:val="left"/>
+      <w:pPr>
+        <w:tabs>
+          <w:tab w:val="num" w:pos="6363"/>
+        </w:tabs>
+        <w:ind w:left="6363" w:hanging="283"/>
+      </w:pPr>
+      <w:rPr>
+        <w:rFonts w:ascii="Symbol" w:hAnsi="Symbol" w:cs="Symbol" w:hint="default"/>
+      </w:rPr>
+    </w:lvl>
+  </w:abstractNum>
+  <w:abstractNum w:abstractNumId="13">
+    <w:lvl w:ilvl="0">
+      <w:start w:val="1"/>
+      <w:numFmt w:val="bullet"/>
+      <w:lvlText w:val=""/>
+      <w:lvlJc w:val="left"/>
+      <w:pPr>
+        <w:tabs>
+          <w:tab w:val="num" w:pos="707"/>
+        </w:tabs>
+        <w:ind w:left="707" w:hanging="283"/>
+      </w:pPr>
+      <w:rPr>
+        <w:rFonts w:ascii="Symbol" w:hAnsi="Symbol" w:cs="Symbol" w:hint="default"/>
+      </w:rPr>
+    </w:lvl>
+    <w:lvl w:ilvl="1">
+      <w:start w:val="1"/>
+      <w:numFmt w:val="bullet"/>
+      <w:lvlText w:val=""/>
+      <w:lvlJc w:val="left"/>
+      <w:pPr>
+        <w:tabs>
+          <w:tab w:val="num" w:pos="1414"/>
+        </w:tabs>
+        <w:ind w:left="1414" w:hanging="283"/>
+      </w:pPr>
+      <w:rPr>
+        <w:rFonts w:ascii="Symbol" w:hAnsi="Symbol" w:cs="Symbol" w:hint="default"/>
+      </w:rPr>
+    </w:lvl>
+    <w:lvl w:ilvl="2">
+      <w:start w:val="1"/>
+      <w:numFmt w:val="bullet"/>
+      <w:lvlText w:val=""/>
+      <w:lvlJc w:val="left"/>
+      <w:pPr>
+        <w:tabs>
+          <w:tab w:val="num" w:pos="2121"/>
+        </w:tabs>
+        <w:ind w:left="2121" w:hanging="283"/>
+      </w:pPr>
+      <w:rPr>
+        <w:rFonts w:ascii="Symbol" w:hAnsi="Symbol" w:cs="Symbol" w:hint="default"/>
+      </w:rPr>
+    </w:lvl>
+    <w:lvl w:ilvl="3">
+      <w:start w:val="1"/>
+      <w:numFmt w:val="bullet"/>
+      <w:lvlText w:val=""/>
+      <w:lvlJc w:val="left"/>
+      <w:pPr>
+        <w:tabs>
+          <w:tab w:val="num" w:pos="2828"/>
+        </w:tabs>
+        <w:ind w:left="2828" w:hanging="283"/>
+      </w:pPr>
+      <w:rPr>
+        <w:rFonts w:ascii="Symbol" w:hAnsi="Symbol" w:cs="Symbol" w:hint="default"/>
+      </w:rPr>
+    </w:lvl>
+    <w:lvl w:ilvl="4">
+      <w:start w:val="1"/>
+      <w:numFmt w:val="bullet"/>
+      <w:lvlText w:val=""/>
+      <w:lvlJc w:val="left"/>
+      <w:pPr>
+        <w:tabs>
+          <w:tab w:val="num" w:pos="3535"/>
+        </w:tabs>
+        <w:ind w:left="3535" w:hanging="283"/>
+      </w:pPr>
+      <w:rPr>
+        <w:rFonts w:ascii="Symbol" w:hAnsi="Symbol" w:cs="Symbol" w:hint="default"/>
+      </w:rPr>
+    </w:lvl>
+    <w:lvl w:ilvl="5">
+      <w:start w:val="1"/>
+      <w:numFmt w:val="bullet"/>
+      <w:lvlText w:val=""/>
+      <w:lvlJc w:val="left"/>
+      <w:pPr>
+        <w:tabs>
+          <w:tab w:val="num" w:pos="4242"/>
+        </w:tabs>
+        <w:ind w:left="4242" w:hanging="283"/>
+      </w:pPr>
+      <w:rPr>
+        <w:rFonts w:ascii="Symbol" w:hAnsi="Symbol" w:cs="Symbol" w:hint="default"/>
+      </w:rPr>
+    </w:lvl>
+    <w:lvl w:ilvl="6">
+      <w:start w:val="1"/>
+      <w:numFmt w:val="bullet"/>
+      <w:lvlText w:val=""/>
+      <w:lvlJc w:val="left"/>
+      <w:pPr>
+        <w:tabs>
+          <w:tab w:val="num" w:pos="4949"/>
+        </w:tabs>
+        <w:ind w:left="4949" w:hanging="283"/>
+      </w:pPr>
+      <w:rPr>
+        <w:rFonts w:ascii="Symbol" w:hAnsi="Symbol" w:cs="Symbol" w:hint="default"/>
+      </w:rPr>
+    </w:lvl>
+    <w:lvl w:ilvl="7">
+      <w:start w:val="1"/>
+      <w:numFmt w:val="bullet"/>
+      <w:lvlText w:val=""/>
+      <w:lvlJc w:val="left"/>
+      <w:pPr>
+        <w:tabs>
+          <w:tab w:val="num" w:pos="5656"/>
+        </w:tabs>
+        <w:ind w:left="5656" w:hanging="283"/>
+      </w:pPr>
+      <w:rPr>
+        <w:rFonts w:ascii="Symbol" w:hAnsi="Symbol" w:cs="Symbol" w:hint="default"/>
+      </w:rPr>
+    </w:lvl>
+    <w:lvl w:ilvl="8">
+      <w:start w:val="1"/>
+      <w:numFmt w:val="bullet"/>
+      <w:lvlText w:val=""/>
+      <w:lvlJc w:val="left"/>
+      <w:pPr>
+        <w:tabs>
+          <w:tab w:val="num" w:pos="6363"/>
+        </w:tabs>
+        <w:ind w:left="6363" w:hanging="283"/>
+      </w:pPr>
+      <w:rPr>
+        <w:rFonts w:ascii="Symbol" w:hAnsi="Symbol" w:cs="Symbol" w:hint="default"/>
+      </w:rPr>
+    </w:lvl>
+  </w:abstractNum>
+  <w:abstractNum w:abstractNumId="14">
+    <w:lvl w:ilvl="0">
+      <w:start w:val="1"/>
+      <w:numFmt w:val="bullet"/>
+      <w:lvlText w:val=""/>
+      <w:lvlJc w:val="left"/>
+      <w:pPr>
+        <w:tabs>
+          <w:tab w:val="num" w:pos="707"/>
+        </w:tabs>
+        <w:ind w:left="707" w:hanging="283"/>
+      </w:pPr>
+      <w:rPr>
+        <w:rFonts w:ascii="Symbol" w:hAnsi="Symbol" w:cs="Symbol" w:hint="default"/>
+      </w:rPr>
+    </w:lvl>
+    <w:lvl w:ilvl="1">
+      <w:start w:val="1"/>
+      <w:numFmt w:val="bullet"/>
+      <w:lvlText w:val=""/>
+      <w:lvlJc w:val="left"/>
+      <w:pPr>
+        <w:tabs>
+          <w:tab w:val="num" w:pos="1414"/>
+        </w:tabs>
+        <w:ind w:left="1414" w:hanging="283"/>
+      </w:pPr>
+      <w:rPr>
+        <w:rFonts w:ascii="Symbol" w:hAnsi="Symbol" w:cs="Symbol" w:hint="default"/>
+      </w:rPr>
+    </w:lvl>
+    <w:lvl w:ilvl="2">
+      <w:start w:val="1"/>
+      <w:numFmt w:val="bullet"/>
+      <w:lvlText w:val=""/>
+      <w:lvlJc w:val="left"/>
+      <w:pPr>
+        <w:tabs>
+          <w:tab w:val="num" w:pos="2121"/>
+        </w:tabs>
+        <w:ind w:left="2121" w:hanging="283"/>
+      </w:pPr>
+      <w:rPr>
+        <w:rFonts w:ascii="Symbol" w:hAnsi="Symbol" w:cs="Symbol" w:hint="default"/>
+      </w:rPr>
+    </w:lvl>
+    <w:lvl w:ilvl="3">
+      <w:start w:val="1"/>
+      <w:numFmt w:val="bullet"/>
+      <w:lvlText w:val=""/>
+      <w:lvlJc w:val="left"/>
+      <w:pPr>
+        <w:tabs>
+          <w:tab w:val="num" w:pos="2828"/>
+        </w:tabs>
+        <w:ind w:left="2828" w:hanging="283"/>
+      </w:pPr>
+      <w:rPr>
+        <w:rFonts w:ascii="Symbol" w:hAnsi="Symbol" w:cs="Symbol" w:hint="default"/>
+      </w:rPr>
+    </w:lvl>
+    <w:lvl w:ilvl="4">
+      <w:start w:val="1"/>
+      <w:numFmt w:val="bullet"/>
+      <w:lvlText w:val=""/>
+      <w:lvlJc w:val="left"/>
+      <w:pPr>
+        <w:tabs>
+          <w:tab w:val="num" w:pos="3535"/>
+        </w:tabs>
+        <w:ind w:left="3535" w:hanging="283"/>
+      </w:pPr>
+      <w:rPr>
+        <w:rFonts w:ascii="Symbol" w:hAnsi="Symbol" w:cs="Symbol" w:hint="default"/>
+      </w:rPr>
+    </w:lvl>
+    <w:lvl w:ilvl="5">
+      <w:start w:val="1"/>
+      <w:numFmt w:val="bullet"/>
+      <w:lvlText w:val=""/>
+      <w:lvlJc w:val="left"/>
+      <w:pPr>
+        <w:tabs>
+          <w:tab w:val="num" w:pos="4242"/>
+        </w:tabs>
+        <w:ind w:left="4242" w:hanging="283"/>
+      </w:pPr>
+      <w:rPr>
+        <w:rFonts w:ascii="Symbol" w:hAnsi="Symbol" w:cs="Symbol" w:hint="default"/>
+      </w:rPr>
+    </w:lvl>
+    <w:lvl w:ilvl="6">
+      <w:start w:val="1"/>
+      <w:numFmt w:val="bullet"/>
+      <w:lvlText w:val=""/>
+      <w:lvlJc w:val="left"/>
+      <w:pPr>
+        <w:tabs>
+          <w:tab w:val="num" w:pos="4949"/>
+        </w:tabs>
+        <w:ind w:left="4949" w:hanging="283"/>
+      </w:pPr>
+      <w:rPr>
+        <w:rFonts w:ascii="Symbol" w:hAnsi="Symbol" w:cs="Symbol" w:hint="default"/>
+      </w:rPr>
+    </w:lvl>
+    <w:lvl w:ilvl="7">
+      <w:start w:val="1"/>
+      <w:numFmt w:val="bullet"/>
+      <w:lvlText w:val=""/>
+      <w:lvlJc w:val="left"/>
+      <w:pPr>
+        <w:tabs>
+          <w:tab w:val="num" w:pos="5656"/>
+        </w:tabs>
+        <w:ind w:left="5656" w:hanging="283"/>
+      </w:pPr>
+      <w:rPr>
+        <w:rFonts w:ascii="Symbol" w:hAnsi="Symbol" w:cs="Symbol" w:hint="default"/>
+      </w:rPr>
+    </w:lvl>
+    <w:lvl w:ilvl="8">
+      <w:start w:val="1"/>
+      <w:numFmt w:val="bullet"/>
+      <w:lvlText w:val=""/>
+      <w:lvlJc w:val="left"/>
+      <w:pPr>
+        <w:tabs>
+          <w:tab w:val="num" w:pos="6363"/>
+        </w:tabs>
+        <w:ind w:left="6363" w:hanging="283"/>
+      </w:pPr>
+      <w:rPr>
+        <w:rFonts w:ascii="Symbol" w:hAnsi="Symbol" w:cs="Symbol" w:hint="default"/>
+      </w:rPr>
+    </w:lvl>
+  </w:abstractNum>
+  <w:abstractNum w:abstractNumId="15">
+    <w:lvl w:ilvl="0">
+      <w:start w:val="1"/>
       <w:numFmt w:val="decimal"/>
       <w:suff w:val="nothing"/>
       <w:lvlText w:val=""/>
@@ -2720,6 +6189,21 @@
   </w:num>
   <w:num w:numId="10">
     <w:abstractNumId w:val="10"/>
+  </w:num>
+  <w:num w:numId="11">
+    <w:abstractNumId w:val="11"/>
+  </w:num>
+  <w:num w:numId="12">
+    <w:abstractNumId w:val="12"/>
+  </w:num>
+  <w:num w:numId="13">
+    <w:abstractNumId w:val="13"/>
+  </w:num>
+  <w:num w:numId="14">
+    <w:abstractNumId w:val="14"/>
+  </w:num>
+  <w:num w:numId="15">
+    <w:abstractNumId w:val="15"/>
   </w:num>
 </w:numbering>
 </file>
@@ -2826,5 +6310,27 @@
       <w:rFonts w:cs="FreeSans"/>
     </w:rPr>
   </w:style>
+  <w:style w:type="paragraph" w:styleId="TableContents">
+    <w:name w:val="Table Contents"/>
+    <w:basedOn w:val="Normal"/>
+    <w:qFormat/>
+    <w:pPr>
+      <w:suppressLineNumbers/>
+    </w:pPr>
+    <w:rPr/>
+  </w:style>
+  <w:style w:type="paragraph" w:styleId="TableHeading">
+    <w:name w:val="Table Heading"/>
+    <w:basedOn w:val="TableContents"/>
+    <w:qFormat/>
+    <w:pPr>
+      <w:suppressLineNumbers/>
+      <w:jc w:val="center"/>
+    </w:pPr>
+    <w:rPr>
+      <w:b/>
+      <w:bCs/>
+    </w:rPr>
+  </w:style>
 </w:styles>
 </file>
</xml_diff>

<commit_message>
Add diagrams for observer pattern
finished report
< documentation
</commit_message>
<xml_diff>
--- a/documentation/Assignment 3.2.docx
+++ b/documentation/Assignment 3.2.docx
@@ -3668,14 +3668,6 @@
     </w:p>
     <w:p>
       <w:pPr>
-        <w:sectPr>
-          <w:type w:val="nextPage"/>
-          <w:pgSz w:w="11906" w:h="16838"/>
-          <w:pgMar w:left="1134" w:right="1134" w:header="0" w:top="1134" w:footer="0" w:bottom="1134" w:gutter="0"/>
-          <w:pgNumType w:fmt="decimal"/>
-          <w:formProt w:val="false"/>
-          <w:textDirection w:val="lrTb"/>
-        </w:sectPr>
         <w:pStyle w:val="Normal"/>
         <w:rPr>
           <w:rFonts w:ascii="DejaVu Serif Condensed" w:hAnsi="DejaVu Serif Condensed"/>
@@ -3692,6 +3684,206 @@
           <w:szCs w:val="24"/>
         </w:rPr>
         <w:t xml:space="preserve">the player is shown. Pressing enter will return to the GameView. </w:t>
+      </w:r>
+    </w:p>
+    <w:p>
+      <w:pPr>
+        <w:pStyle w:val="Normal"/>
+        <w:rPr>
+          <w:i w:val="false"/>
+          <w:i w:val="false"/>
+          <w:iCs w:val="false"/>
+        </w:rPr>
+      </w:pPr>
+      <w:r>
+        <w:rPr>
+          <w:rFonts w:ascii="DejaVu Serif Condensed" w:hAnsi="DejaVu Serif Condensed"/>
+          <w:sz w:val="24"/>
+          <w:szCs w:val="24"/>
+        </w:rPr>
+      </w:r>
+    </w:p>
+    <w:p>
+      <w:pPr>
+        <w:pStyle w:val="Normal"/>
+        <w:rPr>
+          <w:rFonts w:ascii="DejaVu Serif Condensed" w:hAnsi="DejaVu Serif Condensed"/>
+          <w:sz w:val="24"/>
+          <w:szCs w:val="24"/>
+        </w:rPr>
+      </w:pPr>
+      <w:r>
+        <w:drawing>
+          <wp:anchor behindDoc="0" distT="0" distB="0" distL="0" distR="0" simplePos="0" locked="0" layoutInCell="1" allowOverlap="1" relativeHeight="4">
+            <wp:simplePos x="0" y="0"/>
+            <wp:positionH relativeFrom="column">
+              <wp:align>center</wp:align>
+            </wp:positionH>
+            <wp:positionV relativeFrom="paragraph">
+              <wp:align>top</wp:align>
+            </wp:positionV>
+            <wp:extent cx="6120130" cy="3215005"/>
+            <wp:effectExtent l="0" t="0" r="0" b="0"/>
+            <wp:wrapSquare wrapText="largest"/>
+            <wp:docPr id="3" name="Image3" descr=""/>
+            <wp:cNvGraphicFramePr>
+              <a:graphicFrameLocks xmlns:a="http://schemas.openxmlformats.org/drawingml/2006/main" noChangeAspect="1"/>
+            </wp:cNvGraphicFramePr>
+            <a:graphic xmlns:a="http://schemas.openxmlformats.org/drawingml/2006/main">
+              <a:graphicData uri="http://schemas.openxmlformats.org/drawingml/2006/picture">
+                <pic:pic xmlns:pic="http://schemas.openxmlformats.org/drawingml/2006/picture">
+                  <pic:nvPicPr>
+                    <pic:cNvPr id="3" name="Image3" descr=""/>
+                    <pic:cNvPicPr>
+                      <a:picLocks noChangeAspect="1" noChangeArrowheads="1"/>
+                    </pic:cNvPicPr>
+                  </pic:nvPicPr>
+                  <pic:blipFill>
+                    <a:blip r:embed="rId4"/>
+                    <a:stretch>
+                      <a:fillRect/>
+                    </a:stretch>
+                  </pic:blipFill>
+                  <pic:spPr bwMode="auto">
+                    <a:xfrm>
+                      <a:off x="0" y="0"/>
+                      <a:ext cx="6120130" cy="3215005"/>
+                    </a:xfrm>
+                    <a:prstGeom prst="rect">
+                      <a:avLst/>
+                    </a:prstGeom>
+                    <a:noFill/>
+                    <a:ln w="9525">
+                      <a:noFill/>
+                      <a:miter lim="800000"/>
+                      <a:headEnd/>
+                      <a:tailEnd/>
+                    </a:ln>
+                  </pic:spPr>
+                </pic:pic>
+              </a:graphicData>
+            </a:graphic>
+          </wp:anchor>
+        </w:drawing>
+      </w:r>
+      <w:r>
+        <w:rPr>
+          <w:rFonts w:ascii="DejaVu Serif Condensed" w:hAnsi="DejaVu Serif Condensed"/>
+          <w:i w:val="false"/>
+          <w:iCs w:val="false"/>
+          <w:sz w:val="24"/>
+          <w:szCs w:val="24"/>
+        </w:rPr>
+        <w:t>Class Diagram Observer pattern</w:t>
+      </w:r>
+    </w:p>
+    <w:p>
+      <w:pPr>
+        <w:pStyle w:val="Normal"/>
+        <w:rPr>
+          <w:i w:val="false"/>
+          <w:i w:val="false"/>
+          <w:iCs w:val="false"/>
+        </w:rPr>
+      </w:pPr>
+      <w:r>
+        <w:rPr>
+          <w:rFonts w:ascii="DejaVu Serif Condensed" w:hAnsi="DejaVu Serif Condensed"/>
+          <w:sz w:val="24"/>
+          <w:szCs w:val="24"/>
+        </w:rPr>
+        <w:drawing>
+          <wp:anchor behindDoc="0" distT="0" distB="0" distL="0" distR="0" simplePos="0" locked="0" layoutInCell="1" allowOverlap="1" relativeHeight="5">
+            <wp:simplePos x="0" y="0"/>
+            <wp:positionH relativeFrom="column">
+              <wp:posOffset>114935</wp:posOffset>
+            </wp:positionH>
+            <wp:positionV relativeFrom="paragraph">
+              <wp:posOffset>80010</wp:posOffset>
+            </wp:positionV>
+            <wp:extent cx="3427730" cy="5891530"/>
+            <wp:effectExtent l="0" t="0" r="0" b="0"/>
+            <wp:wrapTopAndBottom/>
+            <wp:docPr id="4" name="Image4" descr=""/>
+            <wp:cNvGraphicFramePr>
+              <a:graphicFrameLocks xmlns:a="http://schemas.openxmlformats.org/drawingml/2006/main" noChangeAspect="1"/>
+            </wp:cNvGraphicFramePr>
+            <a:graphic xmlns:a="http://schemas.openxmlformats.org/drawingml/2006/main">
+              <a:graphicData uri="http://schemas.openxmlformats.org/drawingml/2006/picture">
+                <pic:pic xmlns:pic="http://schemas.openxmlformats.org/drawingml/2006/picture">
+                  <pic:nvPicPr>
+                    <pic:cNvPr id="4" name="Image4" descr=""/>
+                    <pic:cNvPicPr>
+                      <a:picLocks noChangeAspect="1" noChangeArrowheads="1"/>
+                    </pic:cNvPicPr>
+                  </pic:nvPicPr>
+                  <pic:blipFill>
+                    <a:blip r:embed="rId5"/>
+                    <a:stretch>
+                      <a:fillRect/>
+                    </a:stretch>
+                  </pic:blipFill>
+                  <pic:spPr bwMode="auto">
+                    <a:xfrm>
+                      <a:off x="0" y="0"/>
+                      <a:ext cx="3427730" cy="5891530"/>
+                    </a:xfrm>
+                    <a:prstGeom prst="rect">
+                      <a:avLst/>
+                    </a:prstGeom>
+                    <a:noFill/>
+                    <a:ln w="9525">
+                      <a:noFill/>
+                      <a:miter lim="800000"/>
+                      <a:headEnd/>
+                      <a:tailEnd/>
+                    </a:ln>
+                  </pic:spPr>
+                </pic:pic>
+              </a:graphicData>
+            </a:graphic>
+          </wp:anchor>
+        </w:drawing>
+      </w:r>
+    </w:p>
+    <w:p>
+      <w:pPr>
+        <w:pStyle w:val="Normal"/>
+        <w:rPr>
+          <w:i w:val="false"/>
+          <w:i w:val="false"/>
+          <w:iCs w:val="false"/>
+        </w:rPr>
+      </w:pPr>
+      <w:r>
+        <w:rPr>
+          <w:rFonts w:ascii="DejaVu Serif Condensed" w:hAnsi="DejaVu Serif Condensed"/>
+          <w:sz w:val="24"/>
+          <w:szCs w:val="24"/>
+        </w:rPr>
+      </w:r>
+    </w:p>
+    <w:p>
+      <w:pPr>
+        <w:pStyle w:val="Normal"/>
+        <w:rPr>
+          <w:rFonts w:ascii="DejaVu Serif Condensed" w:hAnsi="DejaVu Serif Condensed"/>
+          <w:sz w:val="24"/>
+          <w:szCs w:val="24"/>
+        </w:rPr>
+      </w:pPr>
+      <w:r>
+        <w:rPr>
+          <w:rFonts w:ascii="DejaVu Serif Condensed" w:hAnsi="DejaVu Serif Condensed"/>
+          <w:i w:val="false"/>
+          <w:iCs w:val="false"/>
+          <w:sz w:val="24"/>
+          <w:szCs w:val="24"/>
+        </w:rPr>
+        <w:t>Sequence diagram Observer pattern</w:t>
+      </w:r>
+      <w:r>
+        <w:br w:type="page"/>
       </w:r>
     </w:p>
     <w:p>
@@ -3701,9 +3893,6 @@
         <w:contextualSpacing/>
         <w:rPr>
           <w:rFonts w:ascii="DejaVu Serif Condensed" w:hAnsi="DejaVu Serif Condensed"/>
-          <w:b/>
-          <w:b/>
-          <w:bCs/>
         </w:rPr>
       </w:pPr>
       <w:r>
@@ -4113,7 +4302,7 @@
       <w:type w:val="nextPage"/>
       <w:pgSz w:w="11906" w:h="16838"/>
       <w:pgMar w:left="1134" w:right="1134" w:header="0" w:top="1134" w:footer="0" w:bottom="1134" w:gutter="0"/>
-      <w:pgNumType w:start="1" w:fmt="decimal"/>
+      <w:pgNumType w:fmt="decimal"/>
       <w:formProt w:val="false"/>
       <w:textDirection w:val="lrTb"/>
     </w:sectPr>

</xml_diff>